<commit_message>
Need to do performance and extend on abstract
</commit_message>
<xml_diff>
--- a/Final Version/305 -APA/Final-Report.docx
+++ b/Final Version/305 -APA/Final-Report.docx
@@ -374,73 +374,8 @@
     <w:p>
       <w:pPr>
         <w:pStyle w:val="Abstract"/>
-      </w:pPr>
-      <w:r>
-        <w:t>—</w:t>
-      </w:r>
-      <w:r>
-        <w:t xml:space="preserve">Layout titles, </w:t>
-      </w:r>
-      <w:proofErr w:type="gramStart"/>
-      <w:r>
-        <w:t>Mouse ,</w:t>
-      </w:r>
-      <w:proofErr w:type="gramEnd"/>
-      <w:r>
-        <w:t xml:space="preserve"> VGA Sync, </w:t>
-      </w:r>
-      <w:proofErr w:type="spellStart"/>
-      <w:r>
-        <w:t>FSM,</w:t>
-      </w:r>
-      <w:r>
-        <w:t>Block</w:t>
-      </w:r>
-      <w:proofErr w:type="spellEnd"/>
-      <w:r>
-        <w:t xml:space="preserve"> </w:t>
-      </w:r>
-      <w:proofErr w:type="spellStart"/>
-      <w:r>
-        <w:t>Diagram.Design,</w:t>
-      </w:r>
-      <w:r>
-        <w:t>Display</w:t>
-      </w:r>
-      <w:proofErr w:type="spellEnd"/>
-      <w:r>
-        <w:t>, Pipes/LSFR, Ball , Characters/text</w:t>
-      </w:r>
-      <w:r>
-        <w:t>,</w:t>
-      </w:r>
-      <w:r>
-        <w:t xml:space="preserve"> Equations/Appendix. </w:t>
-      </w:r>
-      <w:proofErr w:type="gramStart"/>
-      <w:r>
-        <w:t xml:space="preserve">Acknowledgements </w:t>
-      </w:r>
-      <w:r>
-        <w:t>,Switch</w:t>
-      </w:r>
-      <w:proofErr w:type="gramEnd"/>
-      <w:r>
-        <w:t xml:space="preserve"> 0 pause, Button 2 selects game mode, Button 1 training mode, Button 0 back to the main screen, Max level=4 , Counts 7.5 seconds level increase, Lives = 3. Every 10</w:t>
-      </w:r>
-      <w:r>
-        <w:rPr>
-          <w:vertAlign w:val="superscript"/>
-        </w:rPr>
-        <w:t xml:space="preserve">th </w:t>
-      </w:r>
-      <w:r>
-        <w:t xml:space="preserve">pipe extra life. Vertical sync = 699 *524/25Mhz. </w:t>
-      </w:r>
-    </w:p>
-    <w:p>
-      <w:pPr>
-        <w:pStyle w:val="Abstract"/>
+        <w:ind w:firstLine="0pt"/>
+        <w:jc w:val="start"/>
         <w:rPr>
           <w:b w:val="0"/>
           <w:bCs w:val="0"/>
@@ -476,6 +411,7 @@
         <w:tabs>
           <w:tab w:val="start" w:pos="132.50pt"/>
         </w:tabs>
+        <w:jc w:val="start"/>
       </w:pPr>
       <w:r>
         <w:t xml:space="preserve">The goal of this mini project is to design and implement the game Flappy Bird on the DE0 board in VHDL. Users will control and play the game using a PS/2 mouse, DIP switches and push buttons on the DE0 board. The game will be displayed on a VGA board with a resolution of 640 x 480 </w:t>
@@ -512,16 +448,16 @@
       </w:r>
       <w:proofErr w:type="spellEnd"/>
       <w:r>
-        <w:t xml:space="preserve"> regular mode the speed of the pipes will increase after ~7.5 seconds, and then increase again after another ~7.5 seconds. The increase in speed increases the difficulty of the game as the player has less time to react to the obstacles. In regular mode, the bird has a finite number of lives which begins at 3 and only increases if the user passes 10 pipes or collects “gifts” which fly across the screen in straight lines. The amount of lives decreases </w:t>
-      </w:r>
-      <w:r>
-        <w:t>whenever the bird collides with a pipe. When the bird runs out of lives or falls to the bottom of the screen, the game over screen is prompted and the user can either quit to the main menu or restart the run. If the player achieves a score of 100 (passes through 100 pipes), a victory screen will appear. Like the training mode, the user can also pause the game at any time.</w:t>
+        <w:t xml:space="preserve"> regular mode the speed of the pipes will increase after ~7.5 seconds, and then increase again after another ~7.5 seconds. The increase in speed increases the difficulty of the game as the player has less time to react to the obstacles. In regular mode, the bird has a finite number of lives which begins at 3 and only increases if the user passes 10 pipes or collects “gifts” which fly across the screen in straight lines. The amount of lives decreases whenever the bird collides with a pipe. When the bird runs out of lives or falls to the bottom of the screen, the game over screen is prompted and the user can either quit to the main menu or restart the run. If the player achieves a score of 100 (passes through 100 pipes), a victory screen will appear. Like the training mode, the user can also pause the game at any time.</w:t>
       </w:r>
       <w:r>
         <w:t xml:space="preserve"> </w:t>
       </w:r>
       <w:r>
-        <w:t>The gift system that allows the user to gain additional lives is a unique feature to our implementation that wasn’t present in the original game. Additional lives allow the user to reach higher scores and adds another dimension to the gameplay as users won’t only focus on avoiding obstacles but also try to collect the oncoming gifts.</w:t>
+        <w:t xml:space="preserve">The gift system that allows the user to </w:t>
+      </w:r>
+      <w:r>
+        <w:t>gain additional lives is a unique feature to our implementation that wasn’t present in the original game. Additional lives allow the user to reach higher scores and adds another dimension to the gameplay as users won’t only focus on avoiding obstacles but also try to collect the oncoming gifts.</w:t>
       </w:r>
       <w:r>
         <w:t xml:space="preserve"> </w:t>
@@ -793,10 +729,10 @@
                             <w:noProof/>
                           </w:rPr>
                           <w:drawing>
-                            <wp:inline distT="0" distB="0" distL="0" distR="0" wp14:anchorId="3B442C78" wp14:editId="35151B50">
-                              <wp:extent cx="2990019" cy="1543507"/>
-                              <wp:effectExtent l="0" t="0" r="1270" b="0"/>
-                              <wp:docPr id="12" name="Picture 12"/>
+                            <wp:inline distT="0" distB="0" distL="0" distR="0" wp14:anchorId="2CCC2522" wp14:editId="3D6FE5DD">
+                              <wp:extent cx="3012440" cy="1144905"/>
+                              <wp:effectExtent l="0" t="0" r="0" b="0"/>
+                              <wp:docPr id="29" name="Picture 29"/>
                               <wp:cNvGraphicFramePr>
                                 <a:graphicFrameLocks xmlns:a="http://purl.oclc.org/ooxml/drawingml/main" noChangeAspect="1"/>
                               </wp:cNvGraphicFramePr>
@@ -816,7 +752,7 @@
                                     <pic:spPr>
                                       <a:xfrm>
                                         <a:off x="0" y="0"/>
-                                        <a:ext cx="3168259" cy="1635518"/>
+                                        <a:ext cx="3012440" cy="1144905"/>
                                       </a:xfrm>
                                       <a:prstGeom prst="rect">
                                         <a:avLst/>
@@ -897,7 +833,6 @@
         <w:rPr>
           <w:lang w:val="en-US"/>
         </w:rPr>
-        <w:lastRenderedPageBreak/>
         <w:t>Our game is comprised of 5 components, the “altpll0” (which is the clock divider from 50MHz to 25 MHz), the “mouse” which controls the mouse, “</w:t>
       </w:r>
       <w:proofErr w:type="spellStart"/>
@@ -933,6 +868,7 @@
         <w:rPr>
           <w:lang w:val="en-US"/>
         </w:rPr>
+        <w:lastRenderedPageBreak/>
         <w:t xml:space="preserve">For the game component, we have used structural modelling to create the component. As shown in the hierarchy model of the game, from the top level underneath the game component, there are 5 components, and the 4 components menu, </w:t>
       </w:r>
       <w:proofErr w:type="spellStart"/>
@@ -1007,16 +943,16 @@
           <w:lang w:val="en-NZ"/>
         </w:rPr>
         <w:drawing>
-          <wp:anchor distT="45720" distB="45720" distL="114300" distR="114300" simplePos="0" relativeHeight="251676160" behindDoc="0" locked="0" layoutInCell="1" allowOverlap="1" wp14:anchorId="54A2E499" wp14:editId="2171AD62">
+          <wp:anchor distT="45720" distB="45720" distL="114300" distR="114300" simplePos="0" relativeHeight="251676160" behindDoc="0" locked="0" layoutInCell="1" allowOverlap="1" wp14:anchorId="54A2E499" wp14:editId="3A206E47">
             <wp:simplePos x="0" y="0"/>
             <wp:positionH relativeFrom="margin">
-              <wp:align>right</wp:align>
+              <wp:posOffset>3324860</wp:posOffset>
             </wp:positionH>
             <wp:positionV relativeFrom="paragraph">
-              <wp:posOffset>1410335</wp:posOffset>
+              <wp:posOffset>1316355</wp:posOffset>
             </wp:positionV>
-            <wp:extent cx="3072765" cy="1812290"/>
-            <wp:effectExtent l="0" t="0" r="13335" b="16510"/>
+            <wp:extent cx="3072765" cy="1906905"/>
+            <wp:effectExtent l="0" t="0" r="13335" b="17145"/>
             <wp:wrapSquare wrapText="bothSides"/>
             <wp:docPr id="14" name="Text Box 2"/>
             <wp:cNvGraphicFramePr>
@@ -1031,7 +967,7 @@
                   <wp:spPr bwMode="auto">
                     <a:xfrm>
                       <a:off x="0" y="0"/>
-                      <a:ext cx="3072765" cy="1812897"/>
+                      <a:ext cx="3072765" cy="1906905"/>
                     </a:xfrm>
                     <a:prstGeom prst="rect">
                       <a:avLst/>
@@ -1050,6 +986,11 @@
                   </wp:spPr>
                   <wp:txbx>
                     <wne:txbxContent>
+                      <w:p>
+                        <w:r>
+                          <w:t>Table 1: FSM Outputs</w:t>
+                        </w:r>
+                      </w:p>
                       <w:tbl>
                         <w:tblPr>
                           <w:tblStyle w:val="TableGrid"/>
@@ -1057,13 +998,13 @@
                           <w:tblLook w:firstRow="1" w:lastRow="0" w:firstColumn="1" w:lastColumn="0" w:noHBand="0" w:noVBand="1"/>
                         </w:tblPr>
                         <w:tblGrid>
-                          <w:gridCol w:w="2271"/>
-                          <w:gridCol w:w="2271"/>
+                          <w:gridCol w:w="2265"/>
+                          <w:gridCol w:w="2262"/>
                         </w:tblGrid>
                         <w:tr>
                           <w:tc>
                             <w:tcPr>
-                              <w:tcW w:w="113.55pt" w:type="dxa"/>
+                              <w:tcW w:w="113.25pt" w:type="dxa"/>
                             </w:tcPr>
                             <w:p>
                               <w:pPr>
@@ -1084,7 +1025,7 @@
                           </w:tc>
                           <w:tc>
                             <w:tcPr>
-                              <w:tcW w:w="113.55pt" w:type="dxa"/>
+                              <w:tcW w:w="113.10pt" w:type="dxa"/>
                             </w:tcPr>
                             <w:p>
                               <w:pPr>
@@ -1110,7 +1051,7 @@
                           </w:trPr>
                           <w:tc>
                             <w:tcPr>
-                              <w:tcW w:w="113.55pt" w:type="dxa"/>
+                              <w:tcW w:w="113.25pt" w:type="dxa"/>
                             </w:tcPr>
                             <w:p>
                               <w:pPr>
@@ -1123,7 +1064,7 @@
                           </w:tc>
                           <w:tc>
                             <w:tcPr>
-                              <w:tcW w:w="113.55pt" w:type="dxa"/>
+                              <w:tcW w:w="113.10pt" w:type="dxa"/>
                             </w:tcPr>
                             <w:p>
                               <w:pPr>
@@ -1141,7 +1082,7 @@
                           </w:trPr>
                           <w:tc>
                             <w:tcPr>
-                              <w:tcW w:w="113.55pt" w:type="dxa"/>
+                              <w:tcW w:w="113.25pt" w:type="dxa"/>
                             </w:tcPr>
                             <w:p>
                               <w:pPr>
@@ -1154,7 +1095,7 @@
                           </w:tc>
                           <w:tc>
                             <w:tcPr>
-                              <w:tcW w:w="113.55pt" w:type="dxa"/>
+                              <w:tcW w:w="113.10pt" w:type="dxa"/>
                             </w:tcPr>
                             <w:p>
                               <w:pPr>
@@ -1172,7 +1113,7 @@
                           </w:trPr>
                           <w:tc>
                             <w:tcPr>
-                              <w:tcW w:w="113.55pt" w:type="dxa"/>
+                              <w:tcW w:w="113.25pt" w:type="dxa"/>
                             </w:tcPr>
                             <w:p>
                               <w:pPr>
@@ -1185,7 +1126,7 @@
                           </w:tc>
                           <w:tc>
                             <w:tcPr>
-                              <w:tcW w:w="113.55pt" w:type="dxa"/>
+                              <w:tcW w:w="113.10pt" w:type="dxa"/>
                             </w:tcPr>
                             <w:p>
                               <w:pPr>
@@ -1203,7 +1144,7 @@
                           </w:trPr>
                           <w:tc>
                             <w:tcPr>
-                              <w:tcW w:w="113.55pt" w:type="dxa"/>
+                              <w:tcW w:w="113.25pt" w:type="dxa"/>
                             </w:tcPr>
                             <w:p>
                               <w:pPr>
@@ -1216,7 +1157,7 @@
                           </w:tc>
                           <w:tc>
                             <w:tcPr>
-                              <w:tcW w:w="113.55pt" w:type="dxa"/>
+                              <w:tcW w:w="113.10pt" w:type="dxa"/>
                             </w:tcPr>
                             <w:p>
                               <w:pPr>
@@ -1234,7 +1175,7 @@
                           </w:trPr>
                           <w:tc>
                             <w:tcPr>
-                              <w:tcW w:w="113.55pt" w:type="dxa"/>
+                              <w:tcW w:w="113.25pt" w:type="dxa"/>
                             </w:tcPr>
                             <w:p>
                               <w:pPr>
@@ -1247,7 +1188,7 @@
                           </w:tc>
                           <w:tc>
                             <w:tcPr>
-                              <w:tcW w:w="113.55pt" w:type="dxa"/>
+                              <w:tcW w:w="113.10pt" w:type="dxa"/>
                             </w:tcPr>
                             <w:p>
                               <w:pPr>
@@ -1265,7 +1206,7 @@
                           </w:trPr>
                           <w:tc>
                             <w:tcPr>
-                              <w:tcW w:w="113.55pt" w:type="dxa"/>
+                              <w:tcW w:w="113.25pt" w:type="dxa"/>
                             </w:tcPr>
                             <w:p>
                               <w:pPr>
@@ -1278,7 +1219,7 @@
                           </w:tc>
                           <w:tc>
                             <w:tcPr>
-                              <w:tcW w:w="113.55pt" w:type="dxa"/>
+                              <w:tcW w:w="113.10pt" w:type="dxa"/>
                             </w:tcPr>
                             <w:p>
                               <w:pPr>
@@ -1467,6 +1408,15 @@
     <w:p>
       <w:pPr>
         <w:pStyle w:val="Heading1"/>
+        <w:numPr>
+          <w:ilvl w:val="0"/>
+          <w:numId w:val="0"/>
+        </w:numPr>
+      </w:pPr>
+    </w:p>
+    <w:p>
+      <w:pPr>
+        <w:pStyle w:val="Heading1"/>
       </w:pPr>
       <w:r>
         <w:t>Game Design</w:t>
@@ -1762,69 +1712,17 @@
       </w:pPr>
       <w:r>
         <w:rPr>
-          <w:lang w:val="en-US"/>
-        </w:rPr>
-        <w:t xml:space="preserve">The </w:t>
-      </w:r>
-      <w:r>
-        <w:rPr>
-          <w:lang w:val="en-US"/>
-        </w:rPr>
-        <w:t>design</w:t>
-      </w:r>
-      <w:r>
-        <w:rPr>
-          <w:lang w:val="en-US"/>
-        </w:rPr>
-        <w:t xml:space="preserve"> for the Main menu screen can be found under the </w:t>
-      </w:r>
-      <w:proofErr w:type="spellStart"/>
-      <w:r>
-        <w:rPr>
-          <w:lang w:val="en-US"/>
-        </w:rPr>
-        <w:t>menu.vhd</w:t>
-      </w:r>
-      <w:proofErr w:type="spellEnd"/>
-      <w:r>
-        <w:rPr>
-          <w:lang w:val="en-US"/>
-        </w:rPr>
-        <w:t xml:space="preserve">. The main menu is shown below in figure </w:t>
-      </w:r>
-      <w:r>
-        <w:rPr>
-          <w:lang w:val="en-US"/>
-        </w:rPr>
-        <w:t>4</w:t>
-      </w:r>
-      <w:r>
-        <w:rPr>
-          <w:lang w:val="en-US"/>
-        </w:rPr>
-        <w:t>.</w:t>
-      </w:r>
-    </w:p>
-    <w:p>
-      <w:pPr>
-        <w:pStyle w:val="BodyText"/>
-        <w:rPr>
-          <w:lang w:val="en-US"/>
-        </w:rPr>
-      </w:pPr>
-      <w:r>
-        <w:rPr>
           <w:noProof/>
           <w:lang w:val="en-US"/>
         </w:rPr>
         <w:drawing>
-          <wp:anchor distT="0" distB="0" distL="114300" distR="114300" simplePos="0" relativeHeight="251667968" behindDoc="0" locked="0" layoutInCell="1" allowOverlap="1" wp14:anchorId="7AE915F1" wp14:editId="2896D564">
+          <wp:anchor distT="0" distB="0" distL="114300" distR="114300" simplePos="0" relativeHeight="251667968" behindDoc="0" locked="0" layoutInCell="1" allowOverlap="1" wp14:anchorId="7AE915F1" wp14:editId="52A83524">
             <wp:simplePos x="0" y="0"/>
             <wp:positionH relativeFrom="column">
-              <wp:posOffset>24163</wp:posOffset>
+              <wp:posOffset>6317</wp:posOffset>
             </wp:positionH>
             <wp:positionV relativeFrom="paragraph">
-              <wp:posOffset>8750</wp:posOffset>
+              <wp:posOffset>302573</wp:posOffset>
             </wp:positionV>
             <wp:extent cx="3101248" cy="2196936"/>
             <wp:effectExtent l="0" t="0" r="23495" b="13335"/>
@@ -1860,9 +1758,9 @@
                             <w:noProof/>
                           </w:rPr>
                           <w:drawing>
-                            <wp:inline distT="0" distB="0" distL="0" distR="0" wp14:anchorId="2C08A916" wp14:editId="47B426EB">
-                              <wp:extent cx="2580904" cy="1935678"/>
-                              <wp:effectExtent l="0" t="0" r="0" b="7620"/>
+                            <wp:inline distT="0" distB="0" distL="0" distR="0" wp14:anchorId="2C08A916" wp14:editId="220BAB23">
+                              <wp:extent cx="2074224" cy="1555668"/>
+                              <wp:effectExtent l="0" t="0" r="2540" b="6985"/>
                               <wp:docPr id="11" name="Picture 11" descr="No description available."/>
                               <wp:cNvGraphicFramePr>
                                 <a:graphicFrameLocks xmlns:a="http://purl.oclc.org/ooxml/drawingml/main" noChangeAspect="1"/>
@@ -1892,7 +1790,7 @@
                                     <pic:spPr bwMode="auto">
                                       <a:xfrm>
                                         <a:off x="0" y="0"/>
-                                        <a:ext cx="2597290" cy="1947967"/>
+                                        <a:ext cx="2100233" cy="1575175"/>
                                       </a:xfrm>
                                       <a:prstGeom prst="rect">
                                         <a:avLst/>
@@ -1937,6 +1835,58 @@
           </wp:anchor>
         </w:drawing>
       </w:r>
+      <w:r>
+        <w:rPr>
+          <w:lang w:val="en-US"/>
+        </w:rPr>
+        <w:t xml:space="preserve">The </w:t>
+      </w:r>
+      <w:r>
+        <w:rPr>
+          <w:lang w:val="en-US"/>
+        </w:rPr>
+        <w:t>design</w:t>
+      </w:r>
+      <w:r>
+        <w:rPr>
+          <w:lang w:val="en-US"/>
+        </w:rPr>
+        <w:t xml:space="preserve"> for the Main menu screen can be found under the </w:t>
+      </w:r>
+      <w:proofErr w:type="spellStart"/>
+      <w:r>
+        <w:rPr>
+          <w:lang w:val="en-US"/>
+        </w:rPr>
+        <w:t>menu.vhd</w:t>
+      </w:r>
+      <w:proofErr w:type="spellEnd"/>
+      <w:r>
+        <w:rPr>
+          <w:lang w:val="en-US"/>
+        </w:rPr>
+        <w:t xml:space="preserve">. The main menu is shown below in figure </w:t>
+      </w:r>
+      <w:r>
+        <w:rPr>
+          <w:lang w:val="en-US"/>
+        </w:rPr>
+        <w:t>6</w:t>
+      </w:r>
+      <w:r>
+        <w:rPr>
+          <w:lang w:val="en-US"/>
+        </w:rPr>
+        <w:t>.</w:t>
+      </w:r>
+    </w:p>
+    <w:p>
+      <w:pPr>
+        <w:pStyle w:val="BodyText"/>
+        <w:rPr>
+          <w:lang w:val="en-US"/>
+        </w:rPr>
+      </w:pPr>
     </w:p>
     <w:p>
       <w:pPr>
@@ -1998,7 +1948,6 @@
         <w:rPr>
           <w:lang w:val="en-US"/>
         </w:rPr>
-        <w:lastRenderedPageBreak/>
         <w:t>The main menu</w:t>
       </w:r>
       <w:r>
@@ -2148,7 +2097,17 @@
         <w:jc w:val="start"/>
       </w:pPr>
       <w:r>
-        <w:t xml:space="preserve">The bouncy ball component encompasses the logic for the “bird” or the character of our game. The implementation is simple, with the ball being an 8x8 pixel cube with a fixed x-position of 250 (only moves up and down). To control the ball, during every vertical sync, if the user is pressing the left mouse button, the </w:t>
+        <w:t xml:space="preserve">The bouncy ball component encompasses the logic for the “bird” or the character of our game. The implementation is simple, with the ball being an 8x8 pixel cube with a fixed x-position of 250 (only moves up and down). </w:t>
+      </w:r>
+      <w:r>
+        <w:t xml:space="preserve">As shown in the figure above the bouncy ball takes in 8 inputs and has 8 outputs. </w:t>
+      </w:r>
+      <w:r>
+        <w:tab/>
+        <w:t>For the user t</w:t>
+      </w:r>
+      <w:r>
+        <w:t xml:space="preserve">o control the ball, during every vertical sync, if the user is pressing the left mouse button, the </w:t>
       </w:r>
       <w:proofErr w:type="spellStart"/>
       <w:r>
@@ -2230,12 +2189,23 @@
       </w:r>
       <w:proofErr w:type="spellEnd"/>
       <w:r>
-        <w:t xml:space="preserve"> screen. We have also created a variable called “score” and allowed the user to win the game if the user achieves 99 points. Through a conditional statement, if the score goes to 99, the user would be sent to the winner screen, where they are greeted with a “You Win!” message.</w:t>
+        <w:t xml:space="preserve"> screen</w:t>
+      </w:r>
+      <w:r>
+        <w:t xml:space="preserve"> as shown in the figure below</w:t>
+      </w:r>
+      <w:r>
+        <w:t>. We have also created a variable called “score” and allowed the user to win the game if the user achieves 99 points. Through a conditional statement, if the score goes to 99, the user would be sent to the winner screen, where they are greeted with a “You Win!” message.</w:t>
       </w:r>
     </w:p>
     <w:p/>
     <w:p>
       <w:pPr>
+        <w:jc w:val="both"/>
+      </w:pPr>
+    </w:p>
+    <w:p>
+      <w:pPr>
         <w:pStyle w:val="Heading2"/>
       </w:pPr>
       <w:r>
@@ -2244,1196 +2214,25 @@
     </w:p>
     <w:p>
       <w:pPr>
-        <w:pStyle w:val="BodyText"/>
-      </w:pPr>
-      <w:r>
-        <w:t>The equations are an exception to the prescribed specifications of this template. You will need to determine whether or not your equation should be typed using either the Times New Roman or the Symbol font (please no other font). To create multileveled equations, it may be necessary to treat the equation as a graphic and insert it into the text after your paper is styled.</w:t>
-      </w:r>
-    </w:p>
-    <w:p>
-      <w:pPr>
-        <w:pStyle w:val="BodyText"/>
-        <w:rPr>
-          <w:lang w:val="en-US"/>
-        </w:rPr>
-      </w:pPr>
-      <w:r>
-        <w:t xml:space="preserve">Number equations consecutively. Equation numbers, within parentheses, are to position flush right, as in (1), using a right tab stop. To make your equations more compact, you may use the solidus ( / ), the exp function, or appropriate exponents. Italicize Roman symbols for quantities and variables, but not Greek symbols. Use a long dash rather than </w:t>
-      </w:r>
-      <w:r>
-        <w:t>a hyphen for a minus sign. Punctuate equations with commas or periods when they are part of a sentence, as in</w:t>
-      </w:r>
-      <w:r>
-        <w:rPr>
-          <w:lang w:val="en-US"/>
-        </w:rPr>
-        <w:t>:</w:t>
-      </w:r>
-    </w:p>
-    <w:p>
-      <w:pPr>
-        <w:pStyle w:val="equation"/>
-        <w:rPr>
-          <w:rFonts w:hint="eastAsia"/>
-        </w:rPr>
-      </w:pPr>
-      <w:r>
-        <w:tab/>
-      </w:r>
-      <w:r>
-        <w:rPr>
-          <w:rFonts w:ascii="Times New Roman" w:hAnsi="Times New Roman" w:cs="Times New Roman"/>
-          <w:i/>
-        </w:rPr>
-        <w:t>a</w:t>
-      </w:r>
-      <w:r>
-        <w:t></w:t>
-      </w:r>
-      <w:r>
-        <w:t></w:t>
-      </w:r>
-      <w:r>
-        <w:t></w:t>
-      </w:r>
-      <w:r>
-        <w:rPr>
-          <w:rFonts w:ascii="Times New Roman" w:hAnsi="Times New Roman" w:cs="Times New Roman"/>
-          <w:i/>
-        </w:rPr>
-        <w:t>b</w:t>
-      </w:r>
-      <w:r>
-        <w:t></w:t>
-      </w:r>
-      <w:r>
-        <w:t></w:t>
-      </w:r>
-      <w:r>
-        <w:t></w:t>
-      </w:r>
-      <w:r>
-        <w:t></w:t>
-      </w:r>
-      <w:r>
-        <w:t></w:t>
-      </w:r>
-      <w:r>
-        <w:tab/>
-      </w:r>
-      <w:r>
-        <w:t></w:t>
-      </w:r>
-      <w:r>
-        <w:t></w:t>
-      </w:r>
-      <w:r>
-        <w:t></w:t>
-      </w:r>
-    </w:p>
-    <w:p>
-      <w:pPr>
-        <w:pStyle w:val="BodyText"/>
-      </w:pPr>
-      <w:r>
-        <w:t>Note that the equation is centered using a center tab stop. Be sure that the symbols in your equation have been defined before or immediately following the equation. Use “(1)”, not “Eq. (1)” or “equation (1)”, except at the beginning of a sentence: “Equation (1) is . . .”</w:t>
-      </w:r>
-    </w:p>
-    <w:p>
-      <w:pPr>
-        <w:pStyle w:val="Heading2"/>
-      </w:pPr>
-      <w:r>
-        <w:t>Ball</w:t>
-      </w:r>
-    </w:p>
-    <w:p>
-      <w:pPr>
-        <w:pStyle w:val="Heading2"/>
-      </w:pPr>
-      <w:r>
-        <w:t>Pause Screen</w:t>
-      </w:r>
-    </w:p>
-    <w:p>
-      <w:pPr>
-        <w:pStyle w:val="Heading2"/>
-      </w:pPr>
-      <w:r>
-        <w:t>Display</w:t>
-      </w:r>
-    </w:p>
-    <w:p>
-      <w:pPr>
-        <w:pStyle w:val="bulletlist"/>
-      </w:pPr>
-      <w:r>
-        <w:t>The word “data” is plural, not singular.</w:t>
-      </w:r>
-    </w:p>
-    <w:p>
-      <w:pPr>
-        <w:pStyle w:val="bulletlist"/>
-      </w:pPr>
-      <w:r>
-        <w:t xml:space="preserve">The subscript for the permeability of vacuum </w:t>
-      </w:r>
-      <w:r>
-        <w:rPr>
-          <w:rFonts w:ascii="Symbol" w:hAnsi="Symbol" w:cs="Symbol"/>
-          <w:i/>
-          <w:iCs/>
-          <w:snapToGrid w:val="0"/>
-        </w:rPr>
-        <w:t></w:t>
-      </w:r>
-      <w:r>
-        <w:rPr>
-          <w:vertAlign w:val="subscript"/>
-        </w:rPr>
-        <w:t>0</w:t>
-      </w:r>
-      <w:r>
-        <w:t>, and other common scientific constants, is zero with subscript formatting, not a lowercase letter “o”.</w:t>
-      </w:r>
-    </w:p>
-    <w:p>
-      <w:pPr>
-        <w:pStyle w:val="bulletlist"/>
-      </w:pPr>
-      <w:r>
-        <w:t xml:space="preserve">In American </w:t>
-      </w:r>
-      <w:r>
-        <w:t>English, commas, semi</w:t>
-      </w:r>
-      <w:r>
-        <w:t>colons, periods, question and exclamation marks are located within quotation marks only when a complete thought or name is cited, such as a title or full quotation. When quotation marks are used, instead of a bold or italic typeface, to highlight a word or phrase, punctuation should appear outside of the quotation marks. A parenthetical phrase or statement at the end of a sentence is punctuated outside of the closing parenthesis (like this). (A parenthetical sentence is punctuated within the parentheses.)</w:t>
-      </w:r>
-    </w:p>
-    <w:p>
-      <w:pPr>
-        <w:pStyle w:val="bulletlist"/>
-      </w:pPr>
-      <w:r>
-        <w:t>A graph within a graph is an “inset”, not an “insert”. The word alternatively is preferred to the word “alternately” (unless you really mean something that alternates).</w:t>
-      </w:r>
-    </w:p>
-    <w:p>
-      <w:pPr>
-        <w:pStyle w:val="bulletlist"/>
-      </w:pPr>
-      <w:r>
-        <w:t>Do not use the word “essentially” to mean “approximately” or “effectively”.</w:t>
-      </w:r>
-    </w:p>
-    <w:p>
-      <w:pPr>
-        <w:pStyle w:val="bulletlist"/>
-      </w:pPr>
-      <w:r>
-        <w:t>In your paper title, if the words “that uses” can accurately replace the word “using”, capitalize the “u”; if not, keep using lower-cased.</w:t>
-      </w:r>
-    </w:p>
-    <w:p>
-      <w:pPr>
-        <w:pStyle w:val="bulletlist"/>
-      </w:pPr>
-      <w:r>
-        <w:t>Be aware of the different meanings of the homophones “affect” and “effect”, “complement” and “compliment”, “discreet” and “discrete”, “principal” and “principle”.</w:t>
-      </w:r>
-    </w:p>
-    <w:p>
-      <w:pPr>
-        <w:pStyle w:val="bulletlist"/>
-      </w:pPr>
-      <w:r>
-        <w:t>Do not confuse “imply” and “infer”.</w:t>
-      </w:r>
-    </w:p>
-    <w:p>
-      <w:pPr>
-        <w:pStyle w:val="bulletlist"/>
-      </w:pPr>
-      <w:r>
-        <w:t>The prefix “non” is not a word; it should be joined to the word it modifies, usually without a hyphen.</w:t>
-      </w:r>
-    </w:p>
-    <w:p>
-      <w:pPr>
-        <w:pStyle w:val="bulletlist"/>
-      </w:pPr>
-      <w:r>
-        <w:t>There is no period after the “et” in the Latin abbreviation “et al.”.</w:t>
-      </w:r>
-    </w:p>
-    <w:p>
-      <w:pPr>
-        <w:pStyle w:val="bulletlist"/>
-      </w:pPr>
-      <w:r>
-        <w:t>The abbreviation “i.e.” means “that is”, and the abbreviation “e.g.” means “for example”.</w:t>
-      </w:r>
-    </w:p>
-    <w:p>
-      <w:pPr>
-        <w:pStyle w:val="BodyText"/>
-      </w:pPr>
-      <w:r>
-        <w:t>An excellent style manual for science writers is [7].</w:t>
-      </w:r>
-    </w:p>
-    <w:p>
-      <w:pPr>
-        <w:pStyle w:val="Heading1"/>
-      </w:pPr>
-      <w:r>
-        <w:t>Appendix</w:t>
-      </w:r>
-    </w:p>
-    <w:p>
-      <w:pPr>
-        <w:pStyle w:val="BodyText"/>
-      </w:pPr>
-      <w:r>
-        <w:t xml:space="preserve">After the text edit has been completed, the paper is ready for the template. Duplicate the template file by using the Save As command, and use the naming convention prescribed by your conference for the name of your paper. In this newly created file, highlight all of the contents and import your </w:t>
-      </w:r>
-      <w:r>
-        <w:lastRenderedPageBreak/>
-        <w:t>prepared text file. You are now ready to style your paper; use the scroll down window on the left of the MS Word Formatting toolbar.</w:t>
-      </w:r>
-    </w:p>
-    <w:p>
-      <w:pPr>
-        <w:pStyle w:val="Heading2"/>
-      </w:pPr>
-      <w:r>
-        <w:t>Authors</w:t>
-      </w:r>
-      <w:r>
-        <w:t xml:space="preserve"> and Affiliations</w:t>
-      </w:r>
-    </w:p>
-    <w:p>
-      <w:pPr>
-        <w:pStyle w:val="BodyText"/>
-      </w:pPr>
-      <w:r>
-        <w:rPr>
-          <w:b/>
-        </w:rPr>
-        <w:t xml:space="preserve">The template is </w:t>
-      </w:r>
-      <w:r>
-        <w:rPr>
-          <w:b/>
-        </w:rPr>
-        <w:t>designed</w:t>
-      </w:r>
-      <w:r>
-        <w:rPr>
-          <w:b/>
-          <w:lang w:val="en-US"/>
-        </w:rPr>
-        <w:t xml:space="preserve"> for,</w:t>
-      </w:r>
-      <w:r>
-        <w:rPr>
-          <w:b/>
-        </w:rPr>
-        <w:t xml:space="preserve"> but not limited to</w:t>
-      </w:r>
-      <w:r>
-        <w:rPr>
-          <w:b/>
-          <w:lang w:val="en-US"/>
-        </w:rPr>
-        <w:t>,</w:t>
-      </w:r>
-      <w:r>
-        <w:rPr>
-          <w:b/>
-          <w:lang w:val="en-US"/>
-        </w:rPr>
-        <w:t xml:space="preserve"> </w:t>
-      </w:r>
-      <w:r>
-        <w:rPr>
-          <w:b/>
-          <w:lang w:val="en-US"/>
-        </w:rPr>
-        <w:t>six</w:t>
-      </w:r>
-      <w:r>
-        <w:rPr>
-          <w:b/>
-          <w:lang w:val="en-US"/>
-        </w:rPr>
-        <w:t xml:space="preserve"> authors.</w:t>
-      </w:r>
-      <w:r>
-        <w:rPr>
-          <w:lang w:val="en-US"/>
-        </w:rPr>
-        <w:t xml:space="preserve"> </w:t>
-      </w:r>
-      <w:r>
-        <w:rPr>
-          <w:lang w:val="en-US"/>
-        </w:rPr>
-        <w:t xml:space="preserve">A minimum of one author is required for all conference articles. </w:t>
-      </w:r>
-      <w:r>
-        <w:t>Author names should be listed starting from left to right and then moving down to the next line. This is the author sequence that will be used in future citations and by indexing services.</w:t>
-      </w:r>
-      <w:r>
-        <w:t xml:space="preserve"> </w:t>
-      </w:r>
-      <w:r>
-        <w:t>Names should not be listed in columns nor group by affiliation.</w:t>
-      </w:r>
-      <w:r>
-        <w:rPr>
-          <w:lang w:val="en-US"/>
-        </w:rPr>
-        <w:t xml:space="preserve"> </w:t>
-      </w:r>
-      <w:r>
-        <w:t>Please keep your affiliations as succinct as possible (for example, do not differentiate among departments of the same organization).</w:t>
-      </w:r>
-    </w:p>
-    <w:p>
-      <w:pPr>
-        <w:pStyle w:val="Heading3"/>
-      </w:pPr>
-      <w:r>
-        <w:t xml:space="preserve">For papers with more than six authors: </w:t>
-      </w:r>
-      <w:r>
-        <w:rPr>
-          <w:i w:val="0"/>
-        </w:rPr>
-        <w:t>Add author names horizontally, moving to a third row if needed for more than 8 authors.</w:t>
-      </w:r>
-    </w:p>
-    <w:p>
-      <w:pPr>
-        <w:pStyle w:val="Heading3"/>
-      </w:pPr>
-      <w:r>
-        <w:t xml:space="preserve">For </w:t>
-      </w:r>
-      <w:r>
-        <w:t xml:space="preserve">papers with less than </w:t>
-      </w:r>
-      <w:r>
-        <w:t>six</w:t>
-      </w:r>
-      <w:r>
-        <w:t xml:space="preserve"> authors</w:t>
-      </w:r>
-      <w:r>
-        <w:t xml:space="preserve">: </w:t>
-      </w:r>
-      <w:r>
-        <w:rPr>
-          <w:i w:val="0"/>
-        </w:rPr>
-        <w:t>To change the default, adjust the template as follows.</w:t>
-      </w:r>
-    </w:p>
-    <w:p>
-      <w:pPr>
-        <w:pStyle w:val="Heading4"/>
-      </w:pPr>
-      <w:r>
-        <w:t>Selection</w:t>
-      </w:r>
-      <w:r>
-        <w:t xml:space="preserve">: </w:t>
-      </w:r>
-      <w:r>
-        <w:rPr>
-          <w:i w:val="0"/>
-        </w:rPr>
-        <w:t>Highlight all author and affiliation lines.</w:t>
-      </w:r>
-    </w:p>
-    <w:p>
-      <w:pPr>
-        <w:pStyle w:val="Heading4"/>
-      </w:pPr>
-      <w:r>
-        <w:t>Change number of columns:</w:t>
-      </w:r>
-      <w:r>
-        <w:t xml:space="preserve"> </w:t>
-      </w:r>
-      <w:r>
-        <w:rPr>
-          <w:i w:val="0"/>
-        </w:rPr>
-        <w:t xml:space="preserve">Select the Columns icon from the MS Word Standard toolbar and then select </w:t>
-      </w:r>
-      <w:r>
-        <w:rPr>
-          <w:i w:val="0"/>
-        </w:rPr>
-        <w:t>the correct number of columns</w:t>
-      </w:r>
-      <w:r>
-        <w:rPr>
-          <w:i w:val="0"/>
-        </w:rPr>
-        <w:t xml:space="preserve"> from the selection palette.</w:t>
-      </w:r>
-    </w:p>
-    <w:p>
-      <w:pPr>
-        <w:pStyle w:val="Heading4"/>
-        <w:rPr>
-          <w:i w:val="0"/>
-        </w:rPr>
-      </w:pPr>
-      <w:r>
-        <w:t xml:space="preserve">Deletion: </w:t>
-      </w:r>
-      <w:r>
-        <w:rPr>
-          <w:i w:val="0"/>
-        </w:rPr>
-        <w:t xml:space="preserve">Delete the author and affiliation lines for the </w:t>
-      </w:r>
-      <w:r>
-        <w:rPr>
-          <w:i w:val="0"/>
-        </w:rPr>
-        <w:t>extra authors.</w:t>
-      </w:r>
-    </w:p>
-    <w:p>
-      <w:pPr>
         <w:jc w:val="start"/>
-        <w:rPr>
-          <w:i/>
-          <w:iCs/>
+      </w:pPr>
+      <w:r>
+        <w:rPr>
           <w:noProof/>
         </w:rPr>
-      </w:pPr>
-    </w:p>
-    <w:p>
-      <w:pPr>
-        <w:pStyle w:val="Heading2"/>
-      </w:pPr>
-      <w:r>
-        <w:t>Identify</w:t>
-      </w:r>
-      <w:r>
-        <w:t xml:space="preserve"> the Headings</w:t>
-      </w:r>
-    </w:p>
-    <w:p>
-      <w:pPr>
-        <w:pStyle w:val="BodyText"/>
-      </w:pPr>
-      <w:r>
-        <w:t>Headings, or heads, are organizational devices that guide the reader through your paper. There are two types: component heads and text heads.</w:t>
-      </w:r>
-    </w:p>
-    <w:p>
-      <w:pPr>
-        <w:pStyle w:val="BodyText"/>
-      </w:pPr>
-      <w:r>
-        <w:t>Component heads identify the different components of your paper and are not topically subordinate to each other. Examples include Acknowledgments and References and, for these, the correct style to use is “Heading 5”. Use “figure caption” for your Figure captions, and “table head” for your table title. Run-in heads, such as “Abstract”, will require you to apply a style (in this case, italic) in addition to the style provided by the drop down menu to differentiate the head from the text.</w:t>
-      </w:r>
-    </w:p>
-    <w:p>
-      <w:pPr>
-        <w:pStyle w:val="BodyText"/>
-      </w:pPr>
-      <w:r>
-        <w:t>Text heads organize the topics on a relational, hierarchical basis. For example, the paper title is the primary text head because all subsequent material relates and elaborates on this one topic. If there are two or more sub-topics, the next level head (uppercase Roman numerals) should be used and, conversely, if there are not at least two sub-topics, then no subheads should be introduced. Styles named “Heading 1”, “Heading 2”, “Heading 3”, and “Heading 4” are prescribed.</w:t>
-      </w:r>
-    </w:p>
-    <w:p>
-      <w:pPr>
-        <w:pStyle w:val="Heading2"/>
-      </w:pPr>
-      <w:r>
-        <w:t>Figures and Tables</w:t>
-      </w:r>
-    </w:p>
-    <w:p>
-      <w:pPr>
-        <w:pStyle w:val="Heading4"/>
-      </w:pPr>
-      <w:r>
-        <w:t xml:space="preserve"> </w:t>
-      </w:r>
-      <w:r>
-        <w:t xml:space="preserve">Positioning Figures and Tables: </w:t>
-      </w:r>
-      <w:r>
-        <w:rPr>
-          <w:i w:val="0"/>
-        </w:rPr>
-        <w:t>Place figures and tables at the top and bottom of columns. Avoid placing them in the middle of columns. Large figures and tables may span across both columns. Figure captions should be below the figures; table heads should appear above the tables. Insert figures and tables after they are cited in the text. Use the abbreviation “Fig. 1”, even at the beginning of a sentence.</w:t>
-      </w:r>
-    </w:p>
-    <w:p>
-      <w:pPr>
-        <w:pStyle w:val="tablehead"/>
-      </w:pPr>
-      <w:r>
-        <w:t>Table Type Styles</w:t>
-      </w:r>
-    </w:p>
-    <w:tbl>
-      <w:tblPr>
-        <w:tblW w:w="0pt" w:type="dxa"/>
-        <w:jc w:val="center"/>
-        <w:tblBorders>
-          <w:top w:val="single" w:sz="2" w:space="0" w:color="auto"/>
-          <w:start w:val="single" w:sz="2" w:space="0" w:color="auto"/>
-          <w:bottom w:val="single" w:sz="2" w:space="0" w:color="auto"/>
-          <w:end w:val="single" w:sz="2" w:space="0" w:color="auto"/>
-          <w:insideH w:val="single" w:sz="2" w:space="0" w:color="auto"/>
-          <w:insideV w:val="single" w:sz="2" w:space="0" w:color="auto"/>
-        </w:tblBorders>
-        <w:tblLayout w:type="fixed"/>
-        <w:tblLook w:firstRow="0" w:lastRow="0" w:firstColumn="0" w:lastColumn="0" w:noHBand="0" w:noVBand="0"/>
-      </w:tblPr>
-      <w:tblGrid>
-        <w:gridCol w:w="720"/>
-        <w:gridCol w:w="2340"/>
-        <w:gridCol w:w="900"/>
-        <w:gridCol w:w="900"/>
-      </w:tblGrid>
-      <w:tr>
-        <w:trPr>
-          <w:cantSplit/>
-          <w:trHeight w:val="240"/>
-          <w:tblHeader/>
-          <w:jc w:val="center"/>
-        </w:trPr>
-        <w:tc>
-          <w:tcPr>
-            <w:tcW w:w="36pt" w:type="dxa"/>
-            <w:vMerge w:val="restart"/>
-            <w:vAlign w:val="center"/>
-          </w:tcPr>
-          <w:p>
-            <w:pPr>
-              <w:pStyle w:val="tablecolhead"/>
-            </w:pPr>
-            <w:r>
-              <w:t>Table Head</w:t>
-            </w:r>
-          </w:p>
-        </w:tc>
-        <w:tc>
-          <w:tcPr>
-            <w:tcW w:w="207pt" w:type="dxa"/>
-            <w:gridSpan w:val="3"/>
-            <w:vAlign w:val="center"/>
-          </w:tcPr>
-          <w:p>
-            <w:pPr>
-              <w:pStyle w:val="tablecolhead"/>
-            </w:pPr>
-            <w:r>
-              <w:t>Table Column Head</w:t>
-            </w:r>
-          </w:p>
-        </w:tc>
-      </w:tr>
-      <w:tr>
-        <w:trPr>
-          <w:cantSplit/>
-          <w:trHeight w:val="240"/>
-          <w:tblHeader/>
-          <w:jc w:val="center"/>
-        </w:trPr>
-        <w:tc>
-          <w:tcPr>
-            <w:tcW w:w="36pt" w:type="dxa"/>
-            <w:vMerge/>
-          </w:tcPr>
-          <w:p>
-            <w:pPr>
-              <w:rPr>
-                <w:sz w:val="16"/>
-                <w:szCs w:val="16"/>
-              </w:rPr>
-            </w:pPr>
-          </w:p>
-        </w:tc>
-        <w:tc>
-          <w:tcPr>
-            <w:tcW w:w="117pt" w:type="dxa"/>
-            <w:vAlign w:val="center"/>
-          </w:tcPr>
-          <w:p>
-            <w:pPr>
-              <w:pStyle w:val="tablecolsubhead"/>
-            </w:pPr>
-            <w:r>
-              <w:t>Table column subhead</w:t>
-            </w:r>
-          </w:p>
-        </w:tc>
-        <w:tc>
-          <w:tcPr>
-            <w:tcW w:w="45pt" w:type="dxa"/>
-            <w:vAlign w:val="center"/>
-          </w:tcPr>
-          <w:p>
-            <w:pPr>
-              <w:pStyle w:val="tablecolsubhead"/>
-            </w:pPr>
-            <w:r>
-              <w:t>Subhead</w:t>
-            </w:r>
-          </w:p>
-        </w:tc>
-        <w:tc>
-          <w:tcPr>
-            <w:tcW w:w="45pt" w:type="dxa"/>
-            <w:vAlign w:val="center"/>
-          </w:tcPr>
-          <w:p>
-            <w:pPr>
-              <w:pStyle w:val="tablecolsubhead"/>
-            </w:pPr>
-            <w:r>
-              <w:t>Subhead</w:t>
-            </w:r>
-          </w:p>
-        </w:tc>
-      </w:tr>
-      <w:tr>
-        <w:trPr>
-          <w:trHeight w:val="320"/>
-          <w:jc w:val="center"/>
-        </w:trPr>
-        <w:tc>
-          <w:tcPr>
-            <w:tcW w:w="36pt" w:type="dxa"/>
-            <w:vAlign w:val="center"/>
-          </w:tcPr>
-          <w:p>
-            <w:pPr>
-              <w:pStyle w:val="tablecopy"/>
-              <w:rPr>
-                <w:sz w:val="8"/>
-                <w:szCs w:val="8"/>
-              </w:rPr>
-            </w:pPr>
-            <w:r>
-              <w:t>copy</w:t>
-            </w:r>
-          </w:p>
-        </w:tc>
-        <w:tc>
-          <w:tcPr>
-            <w:tcW w:w="117pt" w:type="dxa"/>
-            <w:vAlign w:val="center"/>
-          </w:tcPr>
-          <w:p>
-            <w:pPr>
-              <w:pStyle w:val="tablecopy"/>
-            </w:pPr>
-            <w:r>
-              <w:t>More table copy</w:t>
-            </w:r>
-            <w:r>
-              <w:rPr>
-                <w:vertAlign w:val="superscript"/>
-              </w:rPr>
-              <w:t>a</w:t>
-            </w:r>
-          </w:p>
-        </w:tc>
-        <w:tc>
-          <w:tcPr>
-            <w:tcW w:w="45pt" w:type="dxa"/>
-            <w:vAlign w:val="center"/>
-          </w:tcPr>
-          <w:p>
-            <w:pPr>
-              <w:rPr>
-                <w:sz w:val="16"/>
-                <w:szCs w:val="16"/>
-              </w:rPr>
-            </w:pPr>
-          </w:p>
-        </w:tc>
-        <w:tc>
-          <w:tcPr>
-            <w:tcW w:w="45pt" w:type="dxa"/>
-            <w:vAlign w:val="center"/>
-          </w:tcPr>
-          <w:p>
-            <w:pPr>
-              <w:rPr>
-                <w:sz w:val="16"/>
-                <w:szCs w:val="16"/>
-              </w:rPr>
-            </w:pPr>
-          </w:p>
-        </w:tc>
-      </w:tr>
-    </w:tbl>
-    <w:p>
-      <w:pPr>
-        <w:pStyle w:val="tablefootnote"/>
-      </w:pPr>
-      <w:r>
-        <w:t xml:space="preserve">Sample </w:t>
-      </w:r>
-      <w:r>
-        <w:t>of</w:t>
-      </w:r>
-      <w:r>
-        <w:t xml:space="preserve"> a </w:t>
-      </w:r>
-      <w:r>
-        <w:t>Table</w:t>
-      </w:r>
-      <w:r>
-        <w:t xml:space="preserve"> </w:t>
-      </w:r>
-      <w:r>
-        <w:t>footnote</w:t>
-      </w:r>
-      <w:r>
-        <w:t xml:space="preserve">. </w:t>
-      </w:r>
-      <w:r>
-        <w:t>(</w:t>
-      </w:r>
-      <w:r>
-        <w:rPr>
-          <w:i/>
-        </w:rPr>
-        <w:t>Table footnote</w:t>
-      </w:r>
-      <w:r>
-        <w:t>)</w:t>
-      </w:r>
-    </w:p>
-    <w:p>
-      <w:pPr>
-        <w:pStyle w:val="figurecaption"/>
-      </w:pPr>
-      <w:r>
-        <w:t xml:space="preserve">Example of a figure </w:t>
-      </w:r>
-      <w:r>
-        <w:t>caption</w:t>
-      </w:r>
-      <w:r>
-        <w:t xml:space="preserve">. </w:t>
-      </w:r>
-      <w:r>
-        <w:rPr>
-          <w:iCs/>
-        </w:rPr>
-        <w:t>(</w:t>
-      </w:r>
-      <w:r>
-        <w:rPr>
-          <w:i/>
-          <w:iCs/>
-        </w:rPr>
-        <w:t>figure caption</w:t>
-      </w:r>
-      <w:r>
-        <w:rPr>
-          <w:iCs/>
-        </w:rPr>
-        <w:t>)</w:t>
-      </w:r>
-    </w:p>
-    <w:p>
-      <w:pPr>
-        <w:pStyle w:val="BodyText"/>
-      </w:pPr>
-      <w:r>
-        <w:t>Figure Labels: Use 8 point Times New Roman for Figure labels. Use words rather than symbols or abbreviations when writing Figure axis labels to avoid confusing the reader. As an example, write the quantity “Magnetization”, or “Magnetization, M”, not just “M”. If including units in the label, present them within parentheses. Do not label axes only with units. In the example, write “Magnetization (A/m)” or “Magnetization {A[m(1)]}”, not just “A/m”. Do not label axes</w:t>
-      </w:r>
-      <w:r>
-        <w:t xml:space="preserve"> </w:t>
-      </w:r>
-      <w:r>
-        <w:t>with a ratio of quantities and units. For example, write “Temperature (K)”, not “Temperature/K”.</w:t>
-      </w:r>
-    </w:p>
-    <w:p>
-      <w:pPr>
-        <w:pStyle w:val="Heading5"/>
-      </w:pPr>
-      <w:r>
-        <w:t>Acknowledgment</w:t>
-      </w:r>
-      <w:r>
-        <w:t xml:space="preserve"> </w:t>
-      </w:r>
-      <w:r>
-        <w:rPr>
-          <w:i/>
-          <w:iCs/>
-        </w:rPr>
-        <w:t>(</w:t>
-      </w:r>
-      <w:r>
-        <w:rPr>
-          <w:i/>
-          <w:iCs/>
-          <w:smallCaps w:val="0"/>
-        </w:rPr>
-        <w:t>Heading 5</w:t>
-      </w:r>
-      <w:r>
-        <w:rPr>
-          <w:i/>
-          <w:iCs/>
-        </w:rPr>
-        <w:t>)</w:t>
-      </w:r>
-    </w:p>
-    <w:p>
-      <w:pPr>
-        <w:pStyle w:val="BodyText"/>
-      </w:pPr>
-      <w:r>
-        <w:t>The preferred spelling of the word “acknowledgment” in America is without an “e” after the “g</w:t>
-      </w:r>
-      <w:r>
-        <w:t>”. Avoid the stilted expression “</w:t>
-      </w:r>
-      <w:r>
-        <w:rPr>
-          <w:lang w:val="en-US"/>
-        </w:rPr>
-        <w:t>o</w:t>
-      </w:r>
-      <w:proofErr w:type="spellStart"/>
-      <w:r>
-        <w:t>ne</w:t>
-      </w:r>
-      <w:proofErr w:type="spellEnd"/>
-      <w:r>
-        <w:t xml:space="preserve"> of us (R. B. G.) thanks </w:t>
-      </w:r>
-      <w:r>
-        <w:t>...</w:t>
-      </w:r>
-      <w:r>
-        <w:rPr>
-          <w:lang w:val="en-US"/>
-        </w:rPr>
-        <w:t xml:space="preserve">”.  </w:t>
-      </w:r>
-      <w:r>
-        <w:t>Instead, try “R. B. G. thanks</w:t>
-      </w:r>
-      <w:r>
-        <w:t>...</w:t>
-      </w:r>
-      <w:r>
-        <w:t>”.</w:t>
-      </w:r>
-      <w:r>
-        <w:rPr>
-          <w:lang w:val="en-US"/>
-        </w:rPr>
-        <w:t xml:space="preserve"> </w:t>
-      </w:r>
-      <w:r>
-        <w:t>Put spons</w:t>
-      </w:r>
-      <w:r>
-        <w:t>or acknowledgments in the unnum</w:t>
-      </w:r>
-      <w:r>
-        <w:t>bered footnote on the first page.</w:t>
-      </w:r>
-    </w:p>
-    <w:p>
-      <w:pPr>
-        <w:pStyle w:val="Heading5"/>
-      </w:pPr>
-      <w:r>
-        <w:t>References</w:t>
-      </w:r>
-    </w:p>
-    <w:p>
-      <w:pPr>
-        <w:pStyle w:val="BodyText"/>
-      </w:pPr>
-      <w:r>
-        <w:t>The template will number citations consecutively within brackets [1]. The sentence punctuation follows the bracket [2]. Refer simply to the reference number, as in [3]—do not use “Ref. [3]” or “reference [3]” except at the beginning of a sentence: “Reference [3] was the first</w:t>
-      </w:r>
-      <w:r>
-        <w:rPr>
-          <w:lang w:val="en-US"/>
-        </w:rPr>
-        <w:t xml:space="preserve"> </w:t>
-      </w:r>
-      <w:r>
-        <w:t>...</w:t>
-      </w:r>
-      <w:r>
-        <w:t>”</w:t>
-      </w:r>
-    </w:p>
-    <w:p>
-      <w:pPr>
-        <w:pStyle w:val="BodyText"/>
-      </w:pPr>
-      <w:r>
-        <w:t>Number footnotes separately in superscripts. Place the actual footnote at the bottom of the column in which it was cited. Do not put footnotes in the</w:t>
-      </w:r>
-      <w:r>
-        <w:rPr>
-          <w:lang w:val="en-US"/>
-        </w:rPr>
-        <w:t xml:space="preserve"> abstract or</w:t>
-      </w:r>
-      <w:r>
-        <w:t xml:space="preserve"> reference list. Use letters for table footnotes.</w:t>
-      </w:r>
-    </w:p>
-    <w:p>
-      <w:pPr>
-        <w:pStyle w:val="BodyText"/>
-      </w:pPr>
-      <w:r>
-        <w:t>Unless there are six au</w:t>
-      </w:r>
-      <w:r>
-        <w:t>thors or more give all authors</w:t>
-      </w:r>
-      <w:r>
-        <w:rPr>
-          <w:lang w:val="en-US"/>
-        </w:rPr>
-        <w:t xml:space="preserve">’ </w:t>
-      </w:r>
-      <w:r>
-        <w:t>names; do not use “et al.”. Papers that have not been published, even if they have been submitted for publication, should be cited as “unpublished” [4]. Papers that have been accepted for publication should be cited as “in press” [5]. Capitalize only the first word in a paper title, except for proper nouns and element symbols.</w:t>
-      </w:r>
-    </w:p>
-    <w:p>
-      <w:pPr>
-        <w:pStyle w:val="BodyText"/>
-      </w:pPr>
-      <w:r>
-        <w:t xml:space="preserve">For </w:t>
-      </w:r>
-      <w:r>
-        <w:t>papers</w:t>
-      </w:r>
-      <w:r>
-        <w:t xml:space="preserve"> published in translation journals, please give the English citation first, followed by the original foreign-language citation [6].</w:t>
-      </w:r>
-    </w:p>
-    <w:p/>
-    <w:p>
-      <w:pPr>
-        <w:pStyle w:val="references"/>
-        <w:ind w:start="17.70pt" w:hanging="17.70pt"/>
-      </w:pPr>
-      <w:r>
-        <w:t xml:space="preserve">G. Eason, B. Noble, and I. N. Sneddon, “On certain integrals of Lipschitz-Hankel type involving products of Bessel functions,” Phil. Trans. Roy. Soc. London, vol. A247, pp. 529–551, April 1955. </w:t>
-      </w:r>
-      <w:r>
-        <w:rPr>
-          <w:i/>
-          <w:iCs/>
-        </w:rPr>
-        <w:t>(references)</w:t>
-      </w:r>
-    </w:p>
-    <w:p>
-      <w:pPr>
-        <w:pStyle w:val="references"/>
-        <w:ind w:start="17.70pt" w:hanging="17.70pt"/>
-      </w:pPr>
-      <w:r>
-        <w:t>J. Clerk Maxwell, A Treatise on Electricity and Magnetism, 3rd ed., vol. 2. Oxford: Clarendon, 1892, pp.68–73.</w:t>
-      </w:r>
-    </w:p>
-    <w:p>
-      <w:pPr>
-        <w:pStyle w:val="references"/>
-        <w:ind w:start="17.70pt" w:hanging="17.70pt"/>
-      </w:pPr>
-      <w:r>
-        <w:t>I. S. Jacobs and C. P. Bean, “Fine particles, thin films and exchange anisotropy,” in Magnetism, vol. III, G. T. Rado and H. Suhl, Eds. New York: Academic, 1963, pp. 271–350.</w:t>
-      </w:r>
-    </w:p>
-    <w:p>
-      <w:pPr>
-        <w:pStyle w:val="references"/>
-        <w:ind w:start="17.70pt" w:hanging="17.70pt"/>
-      </w:pPr>
-      <w:r>
-        <w:t>K. Elissa, “Title of paper if known,” unpublished.</w:t>
-      </w:r>
-    </w:p>
-    <w:p>
-      <w:pPr>
-        <w:pStyle w:val="references"/>
-        <w:ind w:start="17.70pt" w:hanging="17.70pt"/>
-      </w:pPr>
-      <w:r>
-        <w:t>R. Nicole, “Title of paper with only first word capitalized,” J. Name Stand. Abbrev., in press.</w:t>
-      </w:r>
-    </w:p>
-    <w:p>
-      <w:pPr>
-        <w:pStyle w:val="references"/>
-        <w:ind w:start="17.70pt" w:hanging="17.70pt"/>
-      </w:pPr>
-      <w:r>
-        <w:t>Y. Yorozu, M. Hirano, K. Oka, and Y. Tagawa, “Electron spectroscopy studies on magneto-optical media and plastic substrate interface,” IEEE Transl. J. Magn. Japan, vol. 2, pp. 740–741, August 1987 [Digests 9th Annual Conf. Magnetics Japan, p. 301, 1982].</w:t>
-      </w:r>
-    </w:p>
-    <w:p>
-      <w:pPr>
-        <w:pStyle w:val="references"/>
-        <w:ind w:start="17.70pt" w:hanging="17.70pt"/>
-      </w:pPr>
-      <w:r>
-        <w:t>M. Young, The Technical Writer</w:t>
-      </w:r>
-      <w:r>
-        <w:t>’</w:t>
-      </w:r>
-      <w:r>
-        <w:t>s Handbook. Mill Valley, CA: University Science, 1989.</w:t>
-      </w:r>
-    </w:p>
-    <w:p>
-      <w:pPr>
-        <w:pStyle w:val="references"/>
-        <w:numPr>
-          <w:ilvl w:val="0"/>
-          <w:numId w:val="0"/>
-        </w:numPr>
-        <w:ind w:start="18pt" w:hanging="18pt"/>
-      </w:pPr>
-    </w:p>
-    <w:p>
-      <w:pPr>
-        <w:pStyle w:val="references"/>
-        <w:numPr>
-          <w:ilvl w:val="0"/>
-          <w:numId w:val="0"/>
-        </w:numPr>
-        <w:spacing w:line="12pt" w:lineRule="auto"/>
-        <w:ind w:start="18pt" w:hanging="18pt"/>
-        <w:jc w:val="center"/>
-        <w:rPr>
-          <w:rFonts w:eastAsia="SimSun"/>
-          <w:b/>
-          <w:noProof w:val="0"/>
-          <w:color w:val="FF0000"/>
-          <w:spacing w:val="-1"/>
-          <w:sz w:val="20"/>
-          <w:szCs w:val="20"/>
-          <w:lang w:val="x-none" w:eastAsia="x-none"/>
-        </w:rPr>
-        <w:sectPr>
-          <w:type w:val="continuous"/>
-          <w:pgSz w:w="595.30pt" w:h="841.90pt" w:code="9"/>
-          <w:pgMar w:top="54pt" w:right="45.35pt" w:bottom="72pt" w:left="45.35pt" w:header="36pt" w:footer="36pt" w:gutter="0pt"/>
-          <w:cols w:num="2" w:space="18pt"/>
-          <w:docGrid w:linePitch="360"/>
-        </w:sectPr>
-      </w:pPr>
-      <w:r>
-        <w:rPr>
-          <w:rFonts w:eastAsia="SimSun"/>
-          <w:b/>
-          <w:noProof w:val="0"/>
-          <w:color w:val="FF0000"/>
-          <w:spacing w:val="-1"/>
-          <w:sz w:val="20"/>
-          <w:szCs w:val="20"/>
-          <w:lang w:val="x-none" w:eastAsia="x-none"/>
-        </w:rPr>
-        <w:t xml:space="preserve">IEEE conference templates contain guidance text for composing and formatting conference papers. Please ensure that all template text is removed from your conference paper prior to submission to the </w:t>
-      </w:r>
-      <w:r>
-        <w:rPr>
-          <w:rFonts w:eastAsia="SimSun"/>
-          <w:b/>
-          <w:noProof w:val="0"/>
-          <w:color w:val="FF0000"/>
-          <w:spacing w:val="-1"/>
-          <w:sz w:val="20"/>
-          <w:szCs w:val="20"/>
-          <w:lang w:val="x-none" w:eastAsia="x-none"/>
-        </w:rPr>
-        <w:t xml:space="preserve">conference. Failure to remove template text from your paper </w:t>
-      </w:r>
-      <w:r>
-        <w:rPr>
-          <w:rFonts w:eastAsia="SimSun"/>
-          <w:b/>
-          <w:noProof w:val="0"/>
-          <w:color w:val="FF0000"/>
-          <w:spacing w:val="-1"/>
-          <w:sz w:val="20"/>
-          <w:szCs w:val="20"/>
-          <w:lang w:eastAsia="x-none"/>
-        </w:rPr>
-        <w:t>may</w:t>
-      </w:r>
-      <w:r>
-        <w:rPr>
-          <w:rFonts w:eastAsia="SimSun"/>
-          <w:b/>
-          <w:noProof w:val="0"/>
-          <w:color w:val="FF0000"/>
-          <w:spacing w:val="-1"/>
-          <w:sz w:val="20"/>
-          <w:szCs w:val="20"/>
-          <w:lang w:val="x-none" w:eastAsia="x-none"/>
-        </w:rPr>
-        <w:t xml:space="preserve"> result in your paper not being published.</w:t>
-      </w:r>
-    </w:p>
-    <w:p>
-      <w:r>
-        <w:rPr>
-          <w:noProof/>
-        </w:rPr>
         <w:drawing>
-          <wp:anchor distT="0" distB="0" distL="114300" distR="114300" simplePos="0" relativeHeight="251657728" behindDoc="1" locked="0" layoutInCell="1" allowOverlap="1" wp14:anchorId="715FA3C3" wp14:editId="7D1A6D91">
+          <wp:anchor distT="45720" distB="45720" distL="114300" distR="114300" simplePos="0" relativeHeight="251680256" behindDoc="0" locked="0" layoutInCell="1" allowOverlap="1" wp14:anchorId="6E285EE5" wp14:editId="5C0E639C">
             <wp:simplePos x="0" y="0"/>
             <wp:positionH relativeFrom="margin">
-              <wp:align>left</wp:align>
+              <wp:align>right</wp:align>
             </wp:positionH>
             <wp:positionV relativeFrom="paragraph">
-              <wp:posOffset>251460</wp:posOffset>
+              <wp:posOffset>264020</wp:posOffset>
             </wp:positionV>
-            <wp:extent cx="3200400" cy="1143000"/>
-            <wp:effectExtent l="10795" t="5080" r="8255" b="13970"/>
-            <wp:wrapTight wrapText="bothSides">
-              <wp:wrapPolygon edited="0">
-                <wp:start x="-64" y="0"/>
-                <wp:lineTo x="-64" y="21600"/>
-                <wp:lineTo x="21664" y="21600"/>
-                <wp:lineTo x="21664" y="0"/>
-                <wp:lineTo x="-64" y="0"/>
-              </wp:wrapPolygon>
-            </wp:wrapTight>
-            <wp:docPr id="1" name="Text Box 8"/>
+            <wp:extent cx="3039745" cy="1460500"/>
+            <wp:effectExtent l="0" t="0" r="27305" b="25400"/>
+            <wp:wrapSquare wrapText="bothSides"/>
+            <wp:docPr id="18" name="Text Box 2"/>
             <wp:cNvGraphicFramePr>
               <a:graphicFrameLocks xmlns:a="http://purl.oclc.org/ooxml/drawingml/main"/>
             </wp:cNvGraphicFramePr>
@@ -3446,7 +2245,7 @@
                   <wp:spPr bwMode="auto">
                     <a:xfrm>
                       <a:off x="0" y="0"/>
-                      <a:ext cx="3200400" cy="1143000"/>
+                      <a:ext cx="3039745" cy="1460500"/>
                     </a:xfrm>
                     <a:prstGeom prst="rect">
                       <a:avLst/>
@@ -3456,7 +2255,7 @@
                     </a:solidFill>
                     <a:ln w="9525">
                       <a:solidFill>
-                        <a:srgbClr val="000000"/>
+                        <a:schemeClr val="bg1"/>
                       </a:solidFill>
                       <a:miter lim="800%"/>
                       <a:headEnd/>
@@ -3466,38 +2265,1722 @@
                   <wp:txbx>
                     <wne:txbxContent>
                       <w:p>
-                        <w:pPr>
-                          <w:pStyle w:val="BodyText"/>
-                        </w:pPr>
                         <w:r>
-                          <w:t>We suggest that you use a text box to insert a graphic (which is ideally a 300 dpi TIFF or EPS file, with all fonts embedded) because, in an MSW document, this method is somewhat more stable than directly inserting a picture.</w:t>
+                          <w:rPr>
+                            <w:rFonts w:ascii="Arial" w:hAnsi="Arial" w:cs="Arial"/>
+                            <w:noProof/>
+                            <w:color w:val="000000"/>
+                            <w:sz w:val="23"/>
+                            <w:szCs w:val="23"/>
+                            <w:bdr w:val="none" w:sz="0" w:space="0" w:color="auto" w:frame="1"/>
+                          </w:rPr>
+                          <w:drawing>
+                            <wp:inline distT="0" distB="0" distL="0" distR="0" wp14:anchorId="47354282" wp14:editId="2B23C307">
+                              <wp:extent cx="1872310" cy="1211283"/>
+                              <wp:effectExtent l="0" t="0" r="0" b="8255"/>
+                              <wp:docPr id="19" name="Picture 19"/>
+                              <wp:cNvGraphicFramePr>
+                                <a:graphicFrameLocks xmlns:a="http://purl.oclc.org/ooxml/drawingml/main" noChangeAspect="1"/>
+                              </wp:cNvGraphicFramePr>
+                              <a:graphic xmlns:a="http://purl.oclc.org/ooxml/drawingml/main">
+                                <a:graphicData uri="http://purl.oclc.org/ooxml/drawingml/picture">
+                                  <pic:pic xmlns:pic="http://purl.oclc.org/ooxml/drawingml/picture">
+                                    <pic:nvPicPr>
+                                      <pic:cNvPr id="0" name="Picture 12"/>
+                                      <pic:cNvPicPr>
+                                        <a:picLocks noChangeAspect="1" noChangeArrowheads="1"/>
+                                      </pic:cNvPicPr>
+                                    </pic:nvPicPr>
+                                    <pic:blipFill>
+                                      <a:blip r:embed="rId17">
+                                        <a:extLst>
+                                          <a:ext uri="{28A0092B-C50C-407E-A947-70E740481C1C}">
+                                            <a14:useLocalDpi xmlns:a14="http://schemas.microsoft.com/office/drawing/2010/main" val="0"/>
+                                          </a:ext>
+                                        </a:extLst>
+                                      </a:blip>
+                                      <a:srcRect/>
+                                      <a:stretch>
+                                        <a:fillRect/>
+                                      </a:stretch>
+                                    </pic:blipFill>
+                                    <pic:spPr bwMode="auto">
+                                      <a:xfrm>
+                                        <a:off x="0" y="0"/>
+                                        <a:ext cx="1897313" cy="1227459"/>
+                                      </a:xfrm>
+                                      <a:prstGeom prst="rect">
+                                        <a:avLst/>
+                                      </a:prstGeom>
+                                      <a:noFill/>
+                                      <a:ln>
+                                        <a:noFill/>
+                                      </a:ln>
+                                    </pic:spPr>
+                                  </pic:pic>
+                                </a:graphicData>
+                              </a:graphic>
+                            </wp:inline>
+                          </w:drawing>
                         </w:r>
                       </w:p>
                       <w:p>
-                        <w:pPr>
-                          <w:pStyle w:val="BodyText"/>
-                        </w:pPr>
                         <w:r>
-                          <w:t>To have non-visible rules on your frame, use the MSWord “Format” pull-down menu, select Text Box &gt; Colors and Lines to choose No Fill and No Line.</w:t>
+                          <w:t xml:space="preserve">Figure </w:t>
+                        </w:r>
+                        <w:r>
+                          <w:t>9</w:t>
+                        </w:r>
+                        <w:r>
+                          <w:t>: Pipes Component</w:t>
                         </w:r>
                       </w:p>
                     </wne:txbxContent>
                   </wp:txbx>
-                  <wp:bodyPr rot="0" vert="horz" wrap="square" lIns="91440" tIns="45720" rIns="91440" bIns="45720" anchor="t" anchorCtr="0" upright="1">
+                  <wp:bodyPr rot="0" vert="horz" wrap="square" lIns="91440" tIns="45720" rIns="91440" bIns="45720" anchor="t" anchorCtr="0">
                     <a:noAutofit/>
                   </wp:bodyPr>
                 </wp:wsp>
               </a:graphicData>
             </a:graphic>
-            <wp14:sizeRelH relativeFrom="page">
+            <wp14:sizeRelH relativeFrom="margin">
               <wp14:pctWidth>0%</wp14:pctWidth>
             </wp14:sizeRelH>
-            <wp14:sizeRelV relativeFrom="page">
+            <wp14:sizeRelV relativeFrom="margin">
               <wp14:pctHeight>0%</wp14:pctHeight>
             </wp14:sizeRelV>
           </wp:anchor>
         </w:drawing>
       </w:r>
+    </w:p>
+    <w:p>
+      <w:pPr>
+        <w:jc w:val="start"/>
+      </w:pPr>
+    </w:p>
+    <w:p>
+      <w:pPr>
+        <w:jc w:val="start"/>
+        <w:rPr>
+          <w:lang w:val="en-NZ"/>
+        </w:rPr>
+      </w:pPr>
+      <w:r>
+        <w:rPr>
+          <w:lang w:val="en-NZ"/>
+        </w:rPr>
+        <w:t xml:space="preserve">The pipes component encompasses the logic for the pipes or the obstacles for our game. The pipes are 30 pixels thick and with a </w:t>
+      </w:r>
+      <w:r>
+        <w:rPr>
+          <w:lang w:val="en-NZ"/>
+        </w:rPr>
+        <w:t>140-pixel</w:t>
+      </w:r>
+      <w:r>
+        <w:rPr>
+          <w:lang w:val="en-NZ"/>
+        </w:rPr>
+        <w:t xml:space="preserve"> wide gap between the top pipe and the bottom pipe that the ball can safely pass through without losing its life. Two pipes at a time would be shown on the screen, with pipe 1 starting at x-position of 630 and pipe 2 starting at 960. The pipes then would move at a constant speed to the left at every vertical sync. For the actual game mode, we added 3 levels, with the pipe speed increasing incrementally with every level. The gaps/</w:t>
+      </w:r>
+      <w:proofErr w:type="spellStart"/>
+      <w:r>
+        <w:rPr>
+          <w:lang w:val="en-NZ"/>
+        </w:rPr>
+        <w:t>center</w:t>
+      </w:r>
+      <w:proofErr w:type="spellEnd"/>
+      <w:r>
+        <w:rPr>
+          <w:lang w:val="en-NZ"/>
+        </w:rPr>
+        <w:t xml:space="preserve"> of the pipe1 and pipe2 are determined by the LFSR random number generator. When the ball collides with the pipe, the pipe1’s x-position would be reset to 630, and the pipe1’s gap/</w:t>
+      </w:r>
+      <w:proofErr w:type="spellStart"/>
+      <w:r>
+        <w:rPr>
+          <w:lang w:val="en-NZ"/>
+        </w:rPr>
+        <w:t>center</w:t>
+      </w:r>
+      <w:proofErr w:type="spellEnd"/>
+      <w:r>
+        <w:rPr>
+          <w:lang w:val="en-NZ"/>
+        </w:rPr>
+        <w:t xml:space="preserve"> would be replaced with pipe2 (the pipe that was supposed to come after pipe1 prior to collision)’s </w:t>
+      </w:r>
+      <w:proofErr w:type="spellStart"/>
+      <w:r>
+        <w:rPr>
+          <w:lang w:val="en-NZ"/>
+        </w:rPr>
+        <w:t>center</w:t>
+      </w:r>
+      <w:proofErr w:type="spellEnd"/>
+      <w:r>
+        <w:rPr>
+          <w:lang w:val="en-NZ"/>
+        </w:rPr>
+        <w:t>. A new value for the next pipe2 would be created using the LFSR random number generator. For the levels we would increase the level by every 7.5 seconds. Using the vertical sync, which is incremented by 1 roughly every 0.015 second (699*524 / 25MHz), we have a variable “count”, that will be counted up to 500 before it is reset to 0 and increase the level by 1. Hence, the level would be increased every (0.015 * 500 = 7.5 sec) 7.5 seconds with the level capping at 3.</w:t>
+      </w:r>
+    </w:p>
+    <w:p>
+      <w:pPr>
+        <w:jc w:val="start"/>
+      </w:pPr>
+    </w:p>
+    <w:p>
+      <w:pPr>
+        <w:pStyle w:val="Heading2"/>
+      </w:pPr>
+      <w:r>
+        <w:drawing>
+          <wp:anchor distT="45720" distB="45720" distL="114300" distR="114300" simplePos="0" relativeHeight="251690496" behindDoc="0" locked="0" layoutInCell="1" allowOverlap="1" wp14:anchorId="07692E21" wp14:editId="50CCAE09">
+            <wp:simplePos x="0" y="0"/>
+            <wp:positionH relativeFrom="margin">
+              <wp:align>left</wp:align>
+            </wp:positionH>
+            <wp:positionV relativeFrom="paragraph">
+              <wp:posOffset>1723288</wp:posOffset>
+            </wp:positionV>
+            <wp:extent cx="2950845" cy="1501775"/>
+            <wp:effectExtent l="0" t="0" r="20955" b="22225"/>
+            <wp:wrapSquare wrapText="bothSides"/>
+            <wp:docPr id="30" name="Text Box 2"/>
+            <wp:cNvGraphicFramePr>
+              <a:graphicFrameLocks xmlns:a="http://purl.oclc.org/ooxml/drawingml/main"/>
+            </wp:cNvGraphicFramePr>
+            <a:graphic xmlns:a="http://purl.oclc.org/ooxml/drawingml/main">
+              <a:graphicData uri="http://schemas.microsoft.com/office/word/2010/wordprocessingShape">
+                <wp:wsp>
+                  <wp:cNvSpPr txBox="1">
+                    <a:spLocks noChangeArrowheads="1"/>
+                  </wp:cNvSpPr>
+                  <wp:spPr bwMode="auto">
+                    <a:xfrm>
+                      <a:off x="0" y="0"/>
+                      <a:ext cx="2950845" cy="1501775"/>
+                    </a:xfrm>
+                    <a:prstGeom prst="rect">
+                      <a:avLst/>
+                    </a:prstGeom>
+                    <a:solidFill>
+                      <a:srgbClr val="FFFFFF"/>
+                    </a:solidFill>
+                    <a:ln w="9525">
+                      <a:solidFill>
+                        <a:schemeClr val="bg1"/>
+                      </a:solidFill>
+                      <a:miter lim="800%"/>
+                      <a:headEnd/>
+                      <a:tailEnd/>
+                    </a:ln>
+                  </wp:spPr>
+                  <wp:txbx>
+                    <wne:txbxContent>
+                      <w:p>
+                        <w:r>
+                          <w:rPr>
+                            <w:noProof/>
+                          </w:rPr>
+                          <w:drawing>
+                            <wp:inline distT="0" distB="0" distL="0" distR="0" wp14:anchorId="622CA3CB" wp14:editId="3B8F5D55">
+                              <wp:extent cx="1662545" cy="1247134"/>
+                              <wp:effectExtent l="0" t="0" r="0" b="0"/>
+                              <wp:docPr id="31" name="Picture 31" descr="No description available."/>
+                              <wp:cNvGraphicFramePr>
+                                <a:graphicFrameLocks xmlns:a="http://purl.oclc.org/ooxml/drawingml/main" noChangeAspect="1"/>
+                              </wp:cNvGraphicFramePr>
+                              <a:graphic xmlns:a="http://purl.oclc.org/ooxml/drawingml/main">
+                                <a:graphicData uri="http://purl.oclc.org/ooxml/drawingml/picture">
+                                  <pic:pic xmlns:pic="http://purl.oclc.org/ooxml/drawingml/picture">
+                                    <pic:nvPicPr>
+                                      <pic:cNvPr id="0" name="Picture 20" descr="No description available."/>
+                                      <pic:cNvPicPr>
+                                        <a:picLocks noChangeAspect="1" noChangeArrowheads="1"/>
+                                      </pic:cNvPicPr>
+                                    </pic:nvPicPr>
+                                    <pic:blipFill>
+                                      <a:blip r:embed="rId18">
+                                        <a:extLst>
+                                          <a:ext uri="{28A0092B-C50C-407E-A947-70E740481C1C}">
+                                            <a14:useLocalDpi xmlns:a14="http://schemas.microsoft.com/office/drawing/2010/main" val="0"/>
+                                          </a:ext>
+                                        </a:extLst>
+                                      </a:blip>
+                                      <a:srcRect/>
+                                      <a:stretch>
+                                        <a:fillRect/>
+                                      </a:stretch>
+                                    </pic:blipFill>
+                                    <pic:spPr bwMode="auto">
+                                      <a:xfrm>
+                                        <a:off x="0" y="0"/>
+                                        <a:ext cx="1697972" cy="1273709"/>
+                                      </a:xfrm>
+                                      <a:prstGeom prst="rect">
+                                        <a:avLst/>
+                                      </a:prstGeom>
+                                      <a:noFill/>
+                                      <a:ln>
+                                        <a:noFill/>
+                                      </a:ln>
+                                    </pic:spPr>
+                                  </pic:pic>
+                                </a:graphicData>
+                              </a:graphic>
+                            </wp:inline>
+                          </w:drawing>
+                        </w:r>
+                      </w:p>
+                      <w:p>
+                        <w:r>
+                          <w:t xml:space="preserve">Figure 8: Game Over Screen </w:t>
+                        </w:r>
+                      </w:p>
+                    </wne:txbxContent>
+                  </wp:txbx>
+                  <wp:bodyPr rot="0" vert="horz" wrap="square" lIns="91440" tIns="45720" rIns="91440" bIns="45720" anchor="t" anchorCtr="0">
+                    <a:noAutofit/>
+                  </wp:bodyPr>
+                </wp:wsp>
+              </a:graphicData>
+            </a:graphic>
+            <wp14:sizeRelH relativeFrom="margin">
+              <wp14:pctWidth>0%</wp14:pctWidth>
+            </wp14:sizeRelH>
+            <wp14:sizeRelV relativeFrom="margin">
+              <wp14:pctHeight>0%</wp14:pctHeight>
+            </wp14:sizeRelV>
+          </wp:anchor>
+        </w:drawing>
+      </w:r>
+      <w:r>
+        <w:drawing>
+          <wp:anchor distT="45720" distB="45720" distL="114300" distR="114300" simplePos="0" relativeHeight="251682304" behindDoc="0" locked="0" layoutInCell="1" allowOverlap="1" wp14:anchorId="4B674322" wp14:editId="270D418B">
+            <wp:simplePos x="0" y="0"/>
+            <wp:positionH relativeFrom="column">
+              <wp:posOffset>260985</wp:posOffset>
+            </wp:positionH>
+            <wp:positionV relativeFrom="paragraph">
+              <wp:posOffset>441960</wp:posOffset>
+            </wp:positionV>
+            <wp:extent cx="2360930" cy="1077595"/>
+            <wp:effectExtent l="0" t="0" r="27305" b="27305"/>
+            <wp:wrapSquare wrapText="bothSides"/>
+            <wp:docPr id="20" name="Text Box 2"/>
+            <wp:cNvGraphicFramePr>
+              <a:graphicFrameLocks xmlns:a="http://purl.oclc.org/ooxml/drawingml/main"/>
+            </wp:cNvGraphicFramePr>
+            <a:graphic xmlns:a="http://purl.oclc.org/ooxml/drawingml/main">
+              <a:graphicData uri="http://schemas.microsoft.com/office/word/2010/wordprocessingShape">
+                <wp:wsp>
+                  <wp:cNvSpPr txBox="1">
+                    <a:spLocks noChangeArrowheads="1"/>
+                  </wp:cNvSpPr>
+                  <wp:spPr bwMode="auto">
+                    <a:xfrm>
+                      <a:off x="0" y="0"/>
+                      <a:ext cx="2360930" cy="1077595"/>
+                    </a:xfrm>
+                    <a:prstGeom prst="rect">
+                      <a:avLst/>
+                    </a:prstGeom>
+                    <a:solidFill>
+                      <a:srgbClr val="FFFFFF"/>
+                    </a:solidFill>
+                    <a:ln w="9525">
+                      <a:solidFill>
+                        <a:schemeClr val="bg1"/>
+                      </a:solidFill>
+                      <a:miter lim="800%"/>
+                      <a:headEnd/>
+                      <a:tailEnd/>
+                    </a:ln>
+                  </wp:spPr>
+                  <wp:txbx>
+                    <wne:txbxContent>
+                      <w:p>
+                        <w:r>
+                          <w:rPr>
+                            <w:rFonts w:ascii="Arial" w:hAnsi="Arial" w:cs="Arial"/>
+                            <w:noProof/>
+                            <w:color w:val="000000"/>
+                            <w:sz w:val="23"/>
+                            <w:szCs w:val="23"/>
+                            <w:bdr w:val="none" w:sz="0" w:space="0" w:color="auto" w:frame="1"/>
+                          </w:rPr>
+                          <w:drawing>
+                            <wp:inline distT="0" distB="0" distL="0" distR="0" wp14:anchorId="6A33839D" wp14:editId="030E57B1">
+                              <wp:extent cx="1657985" cy="798195"/>
+                              <wp:effectExtent l="0" t="0" r="0" b="1905"/>
+                              <wp:docPr id="21" name="Picture 21"/>
+                              <wp:cNvGraphicFramePr>
+                                <a:graphicFrameLocks xmlns:a="http://purl.oclc.org/ooxml/drawingml/main" noChangeAspect="1"/>
+                              </wp:cNvGraphicFramePr>
+                              <a:graphic xmlns:a="http://purl.oclc.org/ooxml/drawingml/main">
+                                <a:graphicData uri="http://purl.oclc.org/ooxml/drawingml/picture">
+                                  <pic:pic xmlns:pic="http://purl.oclc.org/ooxml/drawingml/picture">
+                                    <pic:nvPicPr>
+                                      <pic:cNvPr id="0" name="Picture 14"/>
+                                      <pic:cNvPicPr>
+                                        <a:picLocks noChangeAspect="1" noChangeArrowheads="1"/>
+                                      </pic:cNvPicPr>
+                                    </pic:nvPicPr>
+                                    <pic:blipFill>
+                                      <a:blip r:embed="rId19">
+                                        <a:extLst>
+                                          <a:ext uri="{28A0092B-C50C-407E-A947-70E740481C1C}">
+                                            <a14:useLocalDpi xmlns:a14="http://schemas.microsoft.com/office/drawing/2010/main" val="0"/>
+                                          </a:ext>
+                                        </a:extLst>
+                                      </a:blip>
+                                      <a:srcRect/>
+                                      <a:stretch>
+                                        <a:fillRect/>
+                                      </a:stretch>
+                                    </pic:blipFill>
+                                    <pic:spPr bwMode="auto">
+                                      <a:xfrm>
+                                        <a:off x="0" y="0"/>
+                                        <a:ext cx="1657985" cy="798195"/>
+                                      </a:xfrm>
+                                      <a:prstGeom prst="rect">
+                                        <a:avLst/>
+                                      </a:prstGeom>
+                                      <a:noFill/>
+                                      <a:ln>
+                                        <a:noFill/>
+                                      </a:ln>
+                                    </pic:spPr>
+                                  </pic:pic>
+                                </a:graphicData>
+                              </a:graphic>
+                            </wp:inline>
+                          </w:drawing>
+                        </w:r>
+                      </w:p>
+                      <w:p>
+                        <w:r>
+                          <w:t xml:space="preserve">Figure </w:t>
+                        </w:r>
+                        <w:r>
+                          <w:t>10</w:t>
+                        </w:r>
+                        <w:r>
+                          <w:t>: LSFR component</w:t>
+                        </w:r>
+                      </w:p>
+                    </wne:txbxContent>
+                  </wp:txbx>
+                  <wp:bodyPr rot="0" vert="horz" wrap="square" lIns="91440" tIns="45720" rIns="91440" bIns="45720" anchor="t" anchorCtr="0">
+                    <a:noAutofit/>
+                  </wp:bodyPr>
+                </wp:wsp>
+              </a:graphicData>
+            </a:graphic>
+            <wp14:sizeRelH relativeFrom="margin">
+              <wp14:pctWidth>40%</wp14:pctWidth>
+            </wp14:sizeRelH>
+            <wp14:sizeRelV relativeFrom="margin">
+              <wp14:pctHeight>0%</wp14:pctHeight>
+            </wp14:sizeRelV>
+          </wp:anchor>
+        </w:drawing>
+      </w:r>
+      <w:r>
+        <w:t>LSFR</w:t>
+      </w:r>
+    </w:p>
+    <w:p>
+      <w:pPr>
+        <w:jc w:val="start"/>
+      </w:pPr>
+      <w:r>
+        <w:t xml:space="preserve">The LFSR we used for this project was a </w:t>
+      </w:r>
+      <w:proofErr w:type="spellStart"/>
+      <w:r>
+        <w:t>galois</w:t>
+      </w:r>
+      <w:proofErr w:type="spellEnd"/>
+      <w:r>
+        <w:t xml:space="preserve"> </w:t>
+      </w:r>
+      <w:r>
+        <w:t>LFSR</w:t>
+      </w:r>
+      <w:r>
+        <w:t>, where the XOR gates are placed between the registers 0, 2, 3, and 4</w:t>
+      </w:r>
+      <w:r>
+        <w:t xml:space="preserve"> as shown in figure 1</w:t>
+      </w:r>
+      <w:r>
+        <w:t>1</w:t>
+      </w:r>
+      <w:r>
+        <w:t xml:space="preserve">. It also starts with a seed value of “10101010”, which is a non-zero value that ensures the output is not stuck at seed value. This generates a “temp” bit, which is then put into the register 0 and each other bits in the other registers are shifted up one position, generating a new random 8-bit number. The </w:t>
+      </w:r>
+      <w:r>
+        <w:t>8-bit</w:t>
+      </w:r>
+      <w:r>
+        <w:t xml:space="preserve"> number is then appended with a 0 to create a </w:t>
+      </w:r>
+      <w:r>
+        <w:t>9-bit</w:t>
+      </w:r>
+      <w:r>
+        <w:t xml:space="preserve"> number (to match the </w:t>
+      </w:r>
+      <w:r>
+        <w:t>9-bit</w:t>
+      </w:r>
+      <w:r>
+        <w:t xml:space="preserve"> y-position value) and we add 90 at the end so it could produce the range values that we want. This output </w:t>
+      </w:r>
+      <w:r>
+        <w:lastRenderedPageBreak/>
+        <w:t>number is then used for generating the random y-position for the gaps between the pipes and the gifts</w:t>
+      </w:r>
+      <w:r>
+        <w:t>. The reset input signal will reset the seed value back at “</w:t>
+      </w:r>
+      <w:r>
+        <w:t>10101010</w:t>
+      </w:r>
+      <w:r>
+        <w:t>”</w:t>
+      </w:r>
+      <w:r>
+        <w:t>.</w:t>
+      </w:r>
+    </w:p>
+    <w:p/>
+    <w:p>
+      <w:r>
+        <w:rPr>
+          <w:noProof/>
+        </w:rPr>
+        <w:drawing>
+          <wp:anchor distT="45720" distB="45720" distL="114300" distR="114300" simplePos="0" relativeHeight="251684352" behindDoc="0" locked="0" layoutInCell="1" allowOverlap="1" wp14:anchorId="0BFF1748" wp14:editId="0CCBF561">
+            <wp:simplePos x="0" y="0"/>
+            <wp:positionH relativeFrom="column">
+              <wp:posOffset>-27295</wp:posOffset>
+            </wp:positionH>
+            <wp:positionV relativeFrom="paragraph">
+              <wp:posOffset>28206</wp:posOffset>
+            </wp:positionV>
+            <wp:extent cx="2360930" cy="1077595"/>
+            <wp:effectExtent l="0" t="0" r="27305" b="27305"/>
+            <wp:wrapSquare wrapText="bothSides"/>
+            <wp:docPr id="22" name="Text Box 2"/>
+            <wp:cNvGraphicFramePr>
+              <a:graphicFrameLocks xmlns:a="http://purl.oclc.org/ooxml/drawingml/main"/>
+            </wp:cNvGraphicFramePr>
+            <a:graphic xmlns:a="http://purl.oclc.org/ooxml/drawingml/main">
+              <a:graphicData uri="http://schemas.microsoft.com/office/word/2010/wordprocessingShape">
+                <wp:wsp>
+                  <wp:cNvSpPr txBox="1">
+                    <a:spLocks noChangeArrowheads="1"/>
+                  </wp:cNvSpPr>
+                  <wp:spPr bwMode="auto">
+                    <a:xfrm>
+                      <a:off x="0" y="0"/>
+                      <a:ext cx="2360930" cy="1077595"/>
+                    </a:xfrm>
+                    <a:prstGeom prst="rect">
+                      <a:avLst/>
+                    </a:prstGeom>
+                    <a:solidFill>
+                      <a:srgbClr val="FFFFFF"/>
+                    </a:solidFill>
+                    <a:ln w="9525">
+                      <a:solidFill>
+                        <a:schemeClr val="bg1"/>
+                      </a:solidFill>
+                      <a:miter lim="800%"/>
+                      <a:headEnd/>
+                      <a:tailEnd/>
+                    </a:ln>
+                  </wp:spPr>
+                  <wp:txbx>
+                    <wne:txbxContent>
+                      <w:p>
+                        <w:r>
+                          <w:rPr>
+                            <w:rFonts w:ascii="Arial" w:hAnsi="Arial" w:cs="Arial"/>
+                            <w:noProof/>
+                            <w:color w:val="000000"/>
+                            <w:sz w:val="23"/>
+                            <w:szCs w:val="23"/>
+                            <w:bdr w:val="none" w:sz="0" w:space="0" w:color="auto" w:frame="1"/>
+                          </w:rPr>
+                          <w:drawing>
+                            <wp:inline distT="0" distB="0" distL="0" distR="0" wp14:anchorId="33014DE1" wp14:editId="1152E62A">
+                              <wp:extent cx="2344420" cy="558165"/>
+                              <wp:effectExtent l="0" t="0" r="0" b="0"/>
+                              <wp:docPr id="24" name="Picture 24"/>
+                              <wp:cNvGraphicFramePr>
+                                <a:graphicFrameLocks xmlns:a="http://purl.oclc.org/ooxml/drawingml/main" noChangeAspect="1"/>
+                              </wp:cNvGraphicFramePr>
+                              <a:graphic xmlns:a="http://purl.oclc.org/ooxml/drawingml/main">
+                                <a:graphicData uri="http://purl.oclc.org/ooxml/drawingml/picture">
+                                  <pic:pic xmlns:pic="http://purl.oclc.org/ooxml/drawingml/picture">
+                                    <pic:nvPicPr>
+                                      <pic:cNvPr id="0" name="Picture 16"/>
+                                      <pic:cNvPicPr>
+                                        <a:picLocks noChangeAspect="1" noChangeArrowheads="1"/>
+                                      </pic:cNvPicPr>
+                                    </pic:nvPicPr>
+                                    <pic:blipFill>
+                                      <a:blip r:embed="rId20">
+                                        <a:extLst>
+                                          <a:ext uri="{28A0092B-C50C-407E-A947-70E740481C1C}">
+                                            <a14:useLocalDpi xmlns:a14="http://schemas.microsoft.com/office/drawing/2010/main" val="0"/>
+                                          </a:ext>
+                                        </a:extLst>
+                                      </a:blip>
+                                      <a:srcRect/>
+                                      <a:stretch>
+                                        <a:fillRect/>
+                                      </a:stretch>
+                                    </pic:blipFill>
+                                    <pic:spPr bwMode="auto">
+                                      <a:xfrm>
+                                        <a:off x="0" y="0"/>
+                                        <a:ext cx="2344420" cy="558165"/>
+                                      </a:xfrm>
+                                      <a:prstGeom prst="rect">
+                                        <a:avLst/>
+                                      </a:prstGeom>
+                                      <a:noFill/>
+                                      <a:ln>
+                                        <a:noFill/>
+                                      </a:ln>
+                                    </pic:spPr>
+                                  </pic:pic>
+                                </a:graphicData>
+                              </a:graphic>
+                            </wp:inline>
+                          </w:drawing>
+                        </w:r>
+                      </w:p>
+                      <w:p>
+                        <w:r>
+                          <w:t xml:space="preserve">Figure </w:t>
+                        </w:r>
+                        <w:r>
+                          <w:t>1</w:t>
+                        </w:r>
+                        <w:r>
+                          <w:t>1</w:t>
+                        </w:r>
+                        <w:r>
+                          <w:t xml:space="preserve">: </w:t>
+                        </w:r>
+                        <w:r>
+                          <w:t>Galois LFSR</w:t>
+                        </w:r>
+                      </w:p>
+                    </wne:txbxContent>
+                  </wp:txbx>
+                  <wp:bodyPr rot="0" vert="horz" wrap="square" lIns="91440" tIns="45720" rIns="91440" bIns="45720" anchor="t" anchorCtr="0">
+                    <a:noAutofit/>
+                  </wp:bodyPr>
+                </wp:wsp>
+              </a:graphicData>
+            </a:graphic>
+            <wp14:sizeRelH relativeFrom="margin">
+              <wp14:pctWidth>40%</wp14:pctWidth>
+            </wp14:sizeRelH>
+            <wp14:sizeRelV relativeFrom="margin">
+              <wp14:pctHeight>0%</wp14:pctHeight>
+            </wp14:sizeRelV>
+          </wp:anchor>
+        </w:drawing>
+      </w:r>
+    </w:p>
+    <w:p/>
+    <w:p/>
+    <w:p/>
+    <w:p/>
+    <w:p>
+      <w:pPr>
+        <w:jc w:val="start"/>
+      </w:pPr>
+    </w:p>
+    <w:p/>
+    <w:p/>
+    <w:p>
+      <w:pPr>
+        <w:jc w:val="both"/>
+      </w:pPr>
+      <w:r>
+        <w:t xml:space="preserve"> </w:t>
+      </w:r>
+    </w:p>
+    <w:p>
+      <w:pPr>
+        <w:pStyle w:val="Heading2"/>
+      </w:pPr>
+      <w:r>
+        <w:drawing>
+          <wp:anchor distT="45720" distB="45720" distL="114300" distR="114300" simplePos="0" relativeHeight="251688448" behindDoc="0" locked="0" layoutInCell="1" allowOverlap="1" wp14:anchorId="74D037EA" wp14:editId="3DB803E6">
+            <wp:simplePos x="0" y="0"/>
+            <wp:positionH relativeFrom="column">
+              <wp:posOffset>262890</wp:posOffset>
+            </wp:positionH>
+            <wp:positionV relativeFrom="paragraph">
+              <wp:posOffset>364490</wp:posOffset>
+            </wp:positionV>
+            <wp:extent cx="2360930" cy="1036955"/>
+            <wp:effectExtent l="0" t="0" r="27305" b="10795"/>
+            <wp:wrapSquare wrapText="bothSides"/>
+            <wp:docPr id="27" name="Text Box 2"/>
+            <wp:cNvGraphicFramePr>
+              <a:graphicFrameLocks xmlns:a="http://purl.oclc.org/ooxml/drawingml/main"/>
+            </wp:cNvGraphicFramePr>
+            <a:graphic xmlns:a="http://purl.oclc.org/ooxml/drawingml/main">
+              <a:graphicData uri="http://schemas.microsoft.com/office/word/2010/wordprocessingShape">
+                <wp:wsp>
+                  <wp:cNvSpPr txBox="1">
+                    <a:spLocks noChangeArrowheads="1"/>
+                  </wp:cNvSpPr>
+                  <wp:spPr bwMode="auto">
+                    <a:xfrm>
+                      <a:off x="0" y="0"/>
+                      <a:ext cx="2360930" cy="1036955"/>
+                    </a:xfrm>
+                    <a:prstGeom prst="rect">
+                      <a:avLst/>
+                    </a:prstGeom>
+                    <a:solidFill>
+                      <a:srgbClr val="FFFFFF"/>
+                    </a:solidFill>
+                    <a:ln w="9525">
+                      <a:solidFill>
+                        <a:schemeClr val="bg1"/>
+                      </a:solidFill>
+                      <a:miter lim="800%"/>
+                      <a:headEnd/>
+                      <a:tailEnd/>
+                    </a:ln>
+                  </wp:spPr>
+                  <wp:txbx>
+                    <wne:txbxContent>
+                      <w:p>
+                        <w:r>
+                          <w:rPr>
+                            <w:noProof/>
+                          </w:rPr>
+                          <w:drawing>
+                            <wp:inline distT="0" distB="0" distL="0" distR="0" wp14:anchorId="33355EE4" wp14:editId="6931AC9D">
+                              <wp:extent cx="2348865" cy="704850"/>
+                              <wp:effectExtent l="0" t="0" r="0" b="0"/>
+                              <wp:docPr id="28" name="Picture 28"/>
+                              <wp:cNvGraphicFramePr>
+                                <a:graphicFrameLocks xmlns:a="http://purl.oclc.org/ooxml/drawingml/main" noChangeAspect="1"/>
+                              </wp:cNvGraphicFramePr>
+                              <a:graphic xmlns:a="http://purl.oclc.org/ooxml/drawingml/main">
+                                <a:graphicData uri="http://purl.oclc.org/ooxml/drawingml/picture">
+                                  <pic:pic xmlns:pic="http://purl.oclc.org/ooxml/drawingml/picture">
+                                    <pic:nvPicPr>
+                                      <pic:cNvPr id="1" name=""/>
+                                      <pic:cNvPicPr/>
+                                    </pic:nvPicPr>
+                                    <pic:blipFill>
+                                      <a:blip r:embed="rId21"/>
+                                      <a:stretch>
+                                        <a:fillRect/>
+                                      </a:stretch>
+                                    </pic:blipFill>
+                                    <pic:spPr>
+                                      <a:xfrm>
+                                        <a:off x="0" y="0"/>
+                                        <a:ext cx="2348865" cy="704850"/>
+                                      </a:xfrm>
+                                      <a:prstGeom prst="rect">
+                                        <a:avLst/>
+                                      </a:prstGeom>
+                                    </pic:spPr>
+                                  </pic:pic>
+                                </a:graphicData>
+                              </a:graphic>
+                            </wp:inline>
+                          </w:drawing>
+                        </w:r>
+                      </w:p>
+                      <w:p>
+                        <w:r>
+                          <w:t>Figure 1</w:t>
+                        </w:r>
+                        <w:r>
+                          <w:t>2</w:t>
+                        </w:r>
+                        <w:r>
+                          <w:t>: altpll1 component</w:t>
+                        </w:r>
+                      </w:p>
+                    </wne:txbxContent>
+                  </wp:txbx>
+                  <wp:bodyPr rot="0" vert="horz" wrap="square" lIns="91440" tIns="45720" rIns="91440" bIns="45720" anchor="t" anchorCtr="0">
+                    <a:noAutofit/>
+                  </wp:bodyPr>
+                </wp:wsp>
+              </a:graphicData>
+            </a:graphic>
+            <wp14:sizeRelH relativeFrom="margin">
+              <wp14:pctWidth>40%</wp14:pctWidth>
+            </wp14:sizeRelH>
+            <wp14:sizeRelV relativeFrom="margin">
+              <wp14:pctHeight>0%</wp14:pctHeight>
+            </wp14:sizeRelV>
+          </wp:anchor>
+        </w:drawing>
+      </w:r>
+      <w:r>
+        <w:t>Clock divider</w:t>
+      </w:r>
+    </w:p>
+    <w:p>
+      <w:pPr>
+        <w:jc w:val="start"/>
+      </w:pPr>
+      <w:r>
+        <w:t xml:space="preserve">This key component is the clock divider which will take in the input of a 50MHz clock. However, the common VGA display standard is 25 MHz pixel rate. The clock divider will halve the </w:t>
+      </w:r>
+      <w:r>
+        <w:t xml:space="preserve">50MHz clock and output a 25MHz clock. This output will be connected to all the components in the system including the mouse, </w:t>
+      </w:r>
+      <w:proofErr w:type="spellStart"/>
+      <w:proofErr w:type="gramStart"/>
+      <w:r>
+        <w:t>game,FSM</w:t>
+      </w:r>
+      <w:proofErr w:type="spellEnd"/>
+      <w:proofErr w:type="gramEnd"/>
+      <w:r>
+        <w:t xml:space="preserve"> and the VGA sync components. </w:t>
+      </w:r>
+    </w:p>
+    <w:p>
+      <w:pPr>
+        <w:pStyle w:val="Heading2"/>
+      </w:pPr>
+      <w:r>
+        <w:drawing>
+          <wp:anchor distT="45720" distB="45720" distL="114300" distR="114300" simplePos="0" relativeHeight="251686400" behindDoc="0" locked="0" layoutInCell="1" allowOverlap="1" wp14:anchorId="1CC7682F" wp14:editId="6B54FCFF">
+            <wp:simplePos x="0" y="0"/>
+            <wp:positionH relativeFrom="column">
+              <wp:posOffset>262890</wp:posOffset>
+            </wp:positionH>
+            <wp:positionV relativeFrom="paragraph">
+              <wp:posOffset>364490</wp:posOffset>
+            </wp:positionV>
+            <wp:extent cx="2360930" cy="1541780"/>
+            <wp:effectExtent l="0" t="0" r="27305" b="20320"/>
+            <wp:wrapSquare wrapText="bothSides"/>
+            <wp:docPr id="25" name="Text Box 2"/>
+            <wp:cNvGraphicFramePr>
+              <a:graphicFrameLocks xmlns:a="http://purl.oclc.org/ooxml/drawingml/main"/>
+            </wp:cNvGraphicFramePr>
+            <a:graphic xmlns:a="http://purl.oclc.org/ooxml/drawingml/main">
+              <a:graphicData uri="http://schemas.microsoft.com/office/word/2010/wordprocessingShape">
+                <wp:wsp>
+                  <wp:cNvSpPr txBox="1">
+                    <a:spLocks noChangeArrowheads="1"/>
+                  </wp:cNvSpPr>
+                  <wp:spPr bwMode="auto">
+                    <a:xfrm>
+                      <a:off x="0" y="0"/>
+                      <a:ext cx="2360930" cy="1541780"/>
+                    </a:xfrm>
+                    <a:prstGeom prst="rect">
+                      <a:avLst/>
+                    </a:prstGeom>
+                    <a:solidFill>
+                      <a:srgbClr val="FFFFFF"/>
+                    </a:solidFill>
+                    <a:ln w="9525">
+                      <a:solidFill>
+                        <a:schemeClr val="bg1"/>
+                      </a:solidFill>
+                      <a:miter lim="800%"/>
+                      <a:headEnd/>
+                      <a:tailEnd/>
+                    </a:ln>
+                  </wp:spPr>
+                  <wp:txbx>
+                    <wne:txbxContent>
+                      <w:p>
+                        <w:r>
+                          <w:rPr>
+                            <w:rFonts w:ascii="Arial" w:hAnsi="Arial" w:cs="Arial"/>
+                            <w:noProof/>
+                            <w:color w:val="000000"/>
+                            <w:sz w:val="23"/>
+                            <w:szCs w:val="23"/>
+                            <w:bdr w:val="none" w:sz="0" w:space="0" w:color="auto" w:frame="1"/>
+                          </w:rPr>
+                          <w:drawing>
+                            <wp:inline distT="0" distB="0" distL="0" distR="0" wp14:anchorId="72075F23" wp14:editId="2EA6E126">
+                              <wp:extent cx="1828800" cy="1215739"/>
+                              <wp:effectExtent l="0" t="0" r="0" b="3810"/>
+                              <wp:docPr id="26" name="Picture 26"/>
+                              <wp:cNvGraphicFramePr>
+                                <a:graphicFrameLocks xmlns:a="http://purl.oclc.org/ooxml/drawingml/main" noChangeAspect="1"/>
+                              </wp:cNvGraphicFramePr>
+                              <a:graphic xmlns:a="http://purl.oclc.org/ooxml/drawingml/main">
+                                <a:graphicData uri="http://purl.oclc.org/ooxml/drawingml/picture">
+                                  <pic:pic xmlns:pic="http://purl.oclc.org/ooxml/drawingml/picture">
+                                    <pic:nvPicPr>
+                                      <pic:cNvPr id="0" name="Picture 18"/>
+                                      <pic:cNvPicPr>
+                                        <a:picLocks noChangeAspect="1" noChangeArrowheads="1"/>
+                                      </pic:cNvPicPr>
+                                    </pic:nvPicPr>
+                                    <pic:blipFill>
+                                      <a:blip r:embed="rId22">
+                                        <a:extLst>
+                                          <a:ext uri="{28A0092B-C50C-407E-A947-70E740481C1C}">
+                                            <a14:useLocalDpi xmlns:a14="http://schemas.microsoft.com/office/drawing/2010/main" val="0"/>
+                                          </a:ext>
+                                        </a:extLst>
+                                      </a:blip>
+                                      <a:srcRect/>
+                                      <a:stretch>
+                                        <a:fillRect/>
+                                      </a:stretch>
+                                    </pic:blipFill>
+                                    <pic:spPr bwMode="auto">
+                                      <a:xfrm>
+                                        <a:off x="0" y="0"/>
+                                        <a:ext cx="1859287" cy="1236006"/>
+                                      </a:xfrm>
+                                      <a:prstGeom prst="rect">
+                                        <a:avLst/>
+                                      </a:prstGeom>
+                                      <a:noFill/>
+                                      <a:ln>
+                                        <a:noFill/>
+                                      </a:ln>
+                                    </pic:spPr>
+                                  </pic:pic>
+                                </a:graphicData>
+                              </a:graphic>
+                            </wp:inline>
+                          </w:drawing>
+                        </w:r>
+                      </w:p>
+                      <w:p>
+                        <w:r>
+                          <w:t>Figure 1</w:t>
+                        </w:r>
+                        <w:r>
+                          <w:t>3</w:t>
+                        </w:r>
+                        <w:r>
+                          <w:t>: Gift Component</w:t>
+                        </w:r>
+                      </w:p>
+                    </wne:txbxContent>
+                  </wp:txbx>
+                  <wp:bodyPr rot="0" vert="horz" wrap="square" lIns="91440" tIns="45720" rIns="91440" bIns="45720" anchor="t" anchorCtr="0">
+                    <a:noAutofit/>
+                  </wp:bodyPr>
+                </wp:wsp>
+              </a:graphicData>
+            </a:graphic>
+            <wp14:sizeRelH relativeFrom="margin">
+              <wp14:pctWidth>40%</wp14:pctWidth>
+            </wp14:sizeRelH>
+            <wp14:sizeRelV relativeFrom="margin">
+              <wp14:pctHeight>0%</wp14:pctHeight>
+            </wp14:sizeRelV>
+          </wp:anchor>
+        </w:drawing>
+      </w:r>
+      <w:r>
+        <w:t>Gifts</w:t>
+      </w:r>
+    </w:p>
+    <w:p>
+      <w:pPr>
+        <w:jc w:val="start"/>
+      </w:pPr>
+      <w:r>
+        <w:t xml:space="preserve">The gifts component encompasses the logic for the gift, which gives an extra life if the ball touches it. The gift has a random x and y position, both determined by the LFSR random generator. The x-position of the gift is calculated </w:t>
+      </w:r>
+      <w:proofErr w:type="gramStart"/>
+      <w:r>
+        <w:t>by:</w:t>
+      </w:r>
+      <w:proofErr w:type="gramEnd"/>
+      <w:r>
+        <w:t xml:space="preserve"> 1000 + random number generated by the LFSR, and is decremented by a constant number every rising edge of vertical sync to make it move to the left. If the speed of the gift is slower/equal to the pipes, we had an issue where the gift appeared to be moving to the right/fixed in place. To combat this issue, we made the gift to move faster (speed = 5) than the pipes, and the pipes at max level of 3 would move at a speed of 3 (incremented by 1 every level). This made the game more challenging, as the user would have to face the pipes getting faster with each level and the gift moving faster than the pipes meant that getting extra lives was difficult. To ensure that the y-position of the gift was different from the gap of the pipes (since if they were the </w:t>
+      </w:r>
+      <w:r>
+        <w:t>same it would make the game very easy as players would get extra lives as they passes through the gap of the pipes), we added bits 6 to 0 of the random number and would add onto the random number (</w:t>
+      </w:r>
+      <w:proofErr w:type="spellStart"/>
+      <w:r>
+        <w:t>randnum</w:t>
+      </w:r>
+      <w:proofErr w:type="spellEnd"/>
+      <w:r>
+        <w:t xml:space="preserve"> + </w:t>
+      </w:r>
+      <w:proofErr w:type="spellStart"/>
+      <w:r>
+        <w:t>randnum</w:t>
+      </w:r>
+      <w:proofErr w:type="spellEnd"/>
+      <w:r>
+        <w:t xml:space="preserve">(6 </w:t>
+      </w:r>
+      <w:proofErr w:type="spellStart"/>
+      <w:r>
+        <w:t>downto</w:t>
+      </w:r>
+      <w:proofErr w:type="spellEnd"/>
+      <w:r>
+        <w:t xml:space="preserve"> 0) to vary the gift’s y-position. This made the gifts appear at a different place to the pipe gaps, and the users are faced with a decision to go for an extra life at a risk of colliding with the pipes or to play it safe and not get the gifts.</w:t>
+      </w:r>
+    </w:p>
+    <w:p/>
+    <w:p>
+      <w:pPr>
+        <w:pStyle w:val="ListParagraph"/>
+        <w:jc w:val="start"/>
+      </w:pPr>
+    </w:p>
+    <w:p>
+      <w:pPr>
+        <w:pStyle w:val="Heading1"/>
+      </w:pPr>
+      <w:r>
+        <w:t>Performance</w:t>
+      </w:r>
+    </w:p>
+    <w:p/>
+    <w:p>
+      <w:pPr>
+        <w:pStyle w:val="Heading5"/>
+        <w:rPr>
+          <w:i/>
+          <w:iCs/>
+        </w:rPr>
+      </w:pPr>
+      <w:r>
+        <w:t>Acknowledgment</w:t>
+      </w:r>
+      <w:r>
+        <w:t xml:space="preserve"> </w:t>
+      </w:r>
+      <w:r>
+        <w:rPr>
+          <w:i/>
+          <w:iCs/>
+        </w:rPr>
+        <w:t>(</w:t>
+      </w:r>
+      <w:r>
+        <w:rPr>
+          <w:i/>
+          <w:iCs/>
+          <w:smallCaps w:val="0"/>
+        </w:rPr>
+        <w:t>Heading 5</w:t>
+      </w:r>
+      <w:r>
+        <w:rPr>
+          <w:i/>
+          <w:iCs/>
+        </w:rPr>
+        <w:t>)</w:t>
+      </w:r>
+    </w:p>
+    <w:p>
+      <w:pPr>
+        <w:jc w:val="both"/>
+      </w:pPr>
+    </w:p>
+    <w:p>
+      <w:pPr>
+        <w:pStyle w:val="BodyText"/>
+        <w:ind w:firstLine="0pt"/>
+        <w:jc w:val="start"/>
+        <w:rPr>
+          <w:lang w:val="en-NZ"/>
+        </w:rPr>
+      </w:pPr>
+      <w:r>
+        <w:rPr>
+          <w:lang w:val="en-NZ"/>
+        </w:rPr>
+        <w:t xml:space="preserve">Our team would like to acknowledge </w:t>
+      </w:r>
+      <w:r>
+        <w:rPr>
+          <w:lang w:val="en-NZ"/>
+        </w:rPr>
+        <w:t xml:space="preserve">the lecturers </w:t>
+      </w:r>
+      <w:proofErr w:type="spellStart"/>
+      <w:r>
+        <w:rPr>
+          <w:lang w:val="en-NZ"/>
+        </w:rPr>
+        <w:t>Morteza</w:t>
+      </w:r>
+      <w:proofErr w:type="spellEnd"/>
+      <w:r>
+        <w:rPr>
+          <w:lang w:val="en-NZ"/>
+        </w:rPr>
+        <w:t xml:space="preserve"> and Maryam for their lectures on teaching VHDL and FSM. Also, to thank the TA assistance during the lab while implementing VHDL and using the DE0 board. </w:t>
+      </w:r>
+    </w:p>
+    <w:p>
+      <w:pPr>
+        <w:pStyle w:val="Heading5"/>
+      </w:pPr>
+      <w:r>
+        <w:t>References</w:t>
+      </w:r>
+    </w:p>
+    <w:p/>
+    <w:p>
+      <w:pPr>
+        <w:pStyle w:val="references"/>
+        <w:ind w:start="17.70pt" w:hanging="17.70pt"/>
+      </w:pPr>
+      <w:r>
+        <w:t xml:space="preserve">Projects, E., 2021. Linear-feedback shift register (LFSR) design in vhdl. [online] Engineers Garage. Available at: &lt;https://www.engineersgarage.com/vhdl/feed-back-register-in-vhdl&gt; </w:t>
+      </w:r>
+    </w:p>
+    <w:p>
+      <w:pPr>
+        <w:pStyle w:val="references"/>
+        <w:numPr>
+          <w:ilvl w:val="0"/>
+          <w:numId w:val="0"/>
+        </w:numPr>
+        <w:ind w:start="18pt" w:hanging="18pt"/>
+      </w:pPr>
+    </w:p>
+    <w:p>
+      <w:pPr>
+        <w:pStyle w:val="references"/>
+        <w:numPr>
+          <w:ilvl w:val="0"/>
+          <w:numId w:val="0"/>
+        </w:numPr>
+        <w:ind w:start="18pt" w:hanging="18pt"/>
+      </w:pPr>
+    </w:p>
+    <w:p>
+      <w:pPr>
+        <w:pStyle w:val="references"/>
+        <w:numPr>
+          <w:ilvl w:val="0"/>
+          <w:numId w:val="0"/>
+        </w:numPr>
+        <w:spacing w:line="12pt" w:lineRule="auto"/>
+        <w:ind w:start="18pt" w:hanging="18pt"/>
+        <w:rPr>
+          <w:rFonts w:eastAsia="SimSun"/>
+          <w:b/>
+          <w:noProof w:val="0"/>
+          <w:color w:val="FF0000"/>
+          <w:spacing w:val="-1"/>
+          <w:sz w:val="20"/>
+          <w:szCs w:val="20"/>
+          <w:lang w:val="x-none" w:eastAsia="x-none"/>
+        </w:rPr>
+      </w:pPr>
+    </w:p>
+    <w:p>
+      <w:pPr>
+        <w:pStyle w:val="references"/>
+        <w:numPr>
+          <w:ilvl w:val="0"/>
+          <w:numId w:val="0"/>
+        </w:numPr>
+        <w:spacing w:line="12pt" w:lineRule="auto"/>
+        <w:ind w:start="18pt" w:hanging="18pt"/>
+        <w:rPr>
+          <w:rFonts w:eastAsia="SimSun"/>
+          <w:b/>
+          <w:noProof w:val="0"/>
+          <w:color w:val="FF0000"/>
+          <w:spacing w:val="-1"/>
+          <w:sz w:val="20"/>
+          <w:szCs w:val="20"/>
+          <w:lang w:val="x-none" w:eastAsia="x-none"/>
+        </w:rPr>
+      </w:pPr>
+    </w:p>
+    <w:p>
+      <w:pPr>
+        <w:pStyle w:val="references"/>
+        <w:numPr>
+          <w:ilvl w:val="0"/>
+          <w:numId w:val="0"/>
+        </w:numPr>
+        <w:spacing w:line="12pt" w:lineRule="auto"/>
+        <w:ind w:start="18pt" w:hanging="18pt"/>
+        <w:rPr>
+          <w:rFonts w:eastAsia="SimSun"/>
+          <w:b/>
+          <w:noProof w:val="0"/>
+          <w:color w:val="FF0000"/>
+          <w:spacing w:val="-1"/>
+          <w:sz w:val="20"/>
+          <w:szCs w:val="20"/>
+          <w:lang w:val="x-none" w:eastAsia="x-none"/>
+        </w:rPr>
+      </w:pPr>
+    </w:p>
+    <w:p>
+      <w:pPr>
+        <w:pStyle w:val="references"/>
+        <w:numPr>
+          <w:ilvl w:val="0"/>
+          <w:numId w:val="0"/>
+        </w:numPr>
+        <w:spacing w:line="12pt" w:lineRule="auto"/>
+        <w:ind w:start="18pt" w:hanging="18pt"/>
+        <w:rPr>
+          <w:rFonts w:eastAsia="SimSun"/>
+          <w:b/>
+          <w:noProof w:val="0"/>
+          <w:color w:val="FF0000"/>
+          <w:spacing w:val="-1"/>
+          <w:sz w:val="20"/>
+          <w:szCs w:val="20"/>
+          <w:lang w:val="x-none" w:eastAsia="x-none"/>
+        </w:rPr>
+      </w:pPr>
+    </w:p>
+    <w:p>
+      <w:pPr>
+        <w:pStyle w:val="references"/>
+        <w:numPr>
+          <w:ilvl w:val="0"/>
+          <w:numId w:val="0"/>
+        </w:numPr>
+        <w:spacing w:line="12pt" w:lineRule="auto"/>
+        <w:ind w:start="18pt" w:hanging="18pt"/>
+        <w:rPr>
+          <w:rFonts w:eastAsia="SimSun"/>
+          <w:b/>
+          <w:noProof w:val="0"/>
+          <w:color w:val="FF0000"/>
+          <w:spacing w:val="-1"/>
+          <w:sz w:val="20"/>
+          <w:szCs w:val="20"/>
+          <w:lang w:val="x-none" w:eastAsia="x-none"/>
+        </w:rPr>
+      </w:pPr>
+    </w:p>
+    <w:p>
+      <w:pPr>
+        <w:pStyle w:val="references"/>
+        <w:numPr>
+          <w:ilvl w:val="0"/>
+          <w:numId w:val="0"/>
+        </w:numPr>
+        <w:spacing w:line="12pt" w:lineRule="auto"/>
+        <w:ind w:start="18pt" w:hanging="18pt"/>
+        <w:rPr>
+          <w:rFonts w:eastAsia="SimSun"/>
+          <w:b/>
+          <w:noProof w:val="0"/>
+          <w:color w:val="FF0000"/>
+          <w:spacing w:val="-1"/>
+          <w:sz w:val="20"/>
+          <w:szCs w:val="20"/>
+          <w:lang w:val="x-none" w:eastAsia="x-none"/>
+        </w:rPr>
+      </w:pPr>
+    </w:p>
+    <w:p>
+      <w:pPr>
+        <w:pStyle w:val="references"/>
+        <w:numPr>
+          <w:ilvl w:val="0"/>
+          <w:numId w:val="0"/>
+        </w:numPr>
+        <w:spacing w:line="12pt" w:lineRule="auto"/>
+        <w:ind w:start="18pt" w:hanging="18pt"/>
+        <w:rPr>
+          <w:rFonts w:eastAsia="SimSun"/>
+          <w:b/>
+          <w:noProof w:val="0"/>
+          <w:color w:val="FF0000"/>
+          <w:spacing w:val="-1"/>
+          <w:sz w:val="20"/>
+          <w:szCs w:val="20"/>
+          <w:lang w:val="x-none" w:eastAsia="x-none"/>
+        </w:rPr>
+      </w:pPr>
+    </w:p>
+    <w:p>
+      <w:pPr>
+        <w:pStyle w:val="references"/>
+        <w:numPr>
+          <w:ilvl w:val="0"/>
+          <w:numId w:val="0"/>
+        </w:numPr>
+        <w:spacing w:line="12pt" w:lineRule="auto"/>
+        <w:ind w:start="18pt" w:hanging="18pt"/>
+        <w:rPr>
+          <w:rFonts w:eastAsia="SimSun"/>
+          <w:b/>
+          <w:noProof w:val="0"/>
+          <w:color w:val="FF0000"/>
+          <w:spacing w:val="-1"/>
+          <w:sz w:val="20"/>
+          <w:szCs w:val="20"/>
+          <w:lang w:val="x-none" w:eastAsia="x-none"/>
+        </w:rPr>
+      </w:pPr>
+    </w:p>
+    <w:p>
+      <w:pPr>
+        <w:pStyle w:val="references"/>
+        <w:numPr>
+          <w:ilvl w:val="0"/>
+          <w:numId w:val="0"/>
+        </w:numPr>
+        <w:spacing w:line="12pt" w:lineRule="auto"/>
+        <w:ind w:start="18pt" w:hanging="18pt"/>
+        <w:rPr>
+          <w:rFonts w:eastAsia="SimSun"/>
+          <w:b/>
+          <w:noProof w:val="0"/>
+          <w:color w:val="FF0000"/>
+          <w:spacing w:val="-1"/>
+          <w:sz w:val="20"/>
+          <w:szCs w:val="20"/>
+          <w:lang w:val="x-none" w:eastAsia="x-none"/>
+        </w:rPr>
+      </w:pPr>
+    </w:p>
+    <w:p>
+      <w:pPr>
+        <w:pStyle w:val="references"/>
+        <w:numPr>
+          <w:ilvl w:val="0"/>
+          <w:numId w:val="0"/>
+        </w:numPr>
+        <w:spacing w:line="12pt" w:lineRule="auto"/>
+        <w:ind w:start="18pt" w:hanging="18pt"/>
+        <w:rPr>
+          <w:rFonts w:eastAsia="SimSun"/>
+          <w:b/>
+          <w:noProof w:val="0"/>
+          <w:color w:val="FF0000"/>
+          <w:spacing w:val="-1"/>
+          <w:sz w:val="20"/>
+          <w:szCs w:val="20"/>
+          <w:lang w:val="x-none" w:eastAsia="x-none"/>
+        </w:rPr>
+      </w:pPr>
+    </w:p>
+    <w:p>
+      <w:pPr>
+        <w:pStyle w:val="references"/>
+        <w:numPr>
+          <w:ilvl w:val="0"/>
+          <w:numId w:val="0"/>
+        </w:numPr>
+        <w:spacing w:line="12pt" w:lineRule="auto"/>
+        <w:ind w:start="18pt" w:hanging="18pt"/>
+        <w:rPr>
+          <w:rFonts w:eastAsia="SimSun"/>
+          <w:b/>
+          <w:noProof w:val="0"/>
+          <w:color w:val="FF0000"/>
+          <w:spacing w:val="-1"/>
+          <w:sz w:val="20"/>
+          <w:szCs w:val="20"/>
+          <w:lang w:val="x-none" w:eastAsia="x-none"/>
+        </w:rPr>
+      </w:pPr>
+    </w:p>
+    <w:p>
+      <w:pPr>
+        <w:pStyle w:val="references"/>
+        <w:numPr>
+          <w:ilvl w:val="0"/>
+          <w:numId w:val="0"/>
+        </w:numPr>
+        <w:spacing w:line="12pt" w:lineRule="auto"/>
+        <w:ind w:start="18pt" w:hanging="18pt"/>
+        <w:rPr>
+          <w:rFonts w:eastAsia="SimSun"/>
+          <w:b/>
+          <w:noProof w:val="0"/>
+          <w:color w:val="FF0000"/>
+          <w:spacing w:val="-1"/>
+          <w:sz w:val="20"/>
+          <w:szCs w:val="20"/>
+          <w:lang w:val="x-none" w:eastAsia="x-none"/>
+        </w:rPr>
+      </w:pPr>
+    </w:p>
+    <w:p>
+      <w:pPr>
+        <w:pStyle w:val="references"/>
+        <w:numPr>
+          <w:ilvl w:val="0"/>
+          <w:numId w:val="0"/>
+        </w:numPr>
+        <w:spacing w:line="12pt" w:lineRule="auto"/>
+        <w:ind w:start="18pt" w:hanging="18pt"/>
+        <w:rPr>
+          <w:rFonts w:eastAsia="SimSun"/>
+          <w:b/>
+          <w:noProof w:val="0"/>
+          <w:color w:val="FF0000"/>
+          <w:spacing w:val="-1"/>
+          <w:sz w:val="20"/>
+          <w:szCs w:val="20"/>
+          <w:lang w:val="x-none" w:eastAsia="x-none"/>
+        </w:rPr>
+      </w:pPr>
+    </w:p>
+    <w:p>
+      <w:pPr>
+        <w:pStyle w:val="references"/>
+        <w:numPr>
+          <w:ilvl w:val="0"/>
+          <w:numId w:val="0"/>
+        </w:numPr>
+        <w:spacing w:line="12pt" w:lineRule="auto"/>
+        <w:ind w:start="18pt" w:hanging="18pt"/>
+        <w:rPr>
+          <w:rFonts w:eastAsia="SimSun"/>
+          <w:b/>
+          <w:noProof w:val="0"/>
+          <w:color w:val="FF0000"/>
+          <w:spacing w:val="-1"/>
+          <w:sz w:val="20"/>
+          <w:szCs w:val="20"/>
+          <w:lang w:val="x-none" w:eastAsia="x-none"/>
+        </w:rPr>
+      </w:pPr>
+    </w:p>
+    <w:p>
+      <w:pPr>
+        <w:pStyle w:val="references"/>
+        <w:numPr>
+          <w:ilvl w:val="0"/>
+          <w:numId w:val="0"/>
+        </w:numPr>
+        <w:spacing w:line="12pt" w:lineRule="auto"/>
+        <w:ind w:start="18pt" w:hanging="18pt"/>
+        <w:rPr>
+          <w:rFonts w:eastAsia="SimSun"/>
+          <w:b/>
+          <w:noProof w:val="0"/>
+          <w:color w:val="FF0000"/>
+          <w:spacing w:val="-1"/>
+          <w:sz w:val="20"/>
+          <w:szCs w:val="20"/>
+          <w:lang w:val="x-none" w:eastAsia="x-none"/>
+        </w:rPr>
+      </w:pPr>
+    </w:p>
+    <w:p>
+      <w:pPr>
+        <w:pStyle w:val="references"/>
+        <w:numPr>
+          <w:ilvl w:val="0"/>
+          <w:numId w:val="0"/>
+        </w:numPr>
+        <w:spacing w:line="12pt" w:lineRule="auto"/>
+        <w:ind w:start="18pt" w:hanging="18pt"/>
+        <w:rPr>
+          <w:rFonts w:eastAsia="SimSun"/>
+          <w:b/>
+          <w:noProof w:val="0"/>
+          <w:color w:val="FF0000"/>
+          <w:spacing w:val="-1"/>
+          <w:sz w:val="20"/>
+          <w:szCs w:val="20"/>
+          <w:lang w:val="x-none" w:eastAsia="x-none"/>
+        </w:rPr>
+      </w:pPr>
+    </w:p>
+    <w:p>
+      <w:pPr>
+        <w:pStyle w:val="references"/>
+        <w:numPr>
+          <w:ilvl w:val="0"/>
+          <w:numId w:val="0"/>
+        </w:numPr>
+        <w:spacing w:line="12pt" w:lineRule="auto"/>
+        <w:ind w:start="18pt" w:hanging="18pt"/>
+        <w:rPr>
+          <w:rFonts w:eastAsia="SimSun"/>
+          <w:b/>
+          <w:noProof w:val="0"/>
+          <w:color w:val="FF0000"/>
+          <w:spacing w:val="-1"/>
+          <w:sz w:val="20"/>
+          <w:szCs w:val="20"/>
+          <w:lang w:val="x-none" w:eastAsia="x-none"/>
+        </w:rPr>
+      </w:pPr>
+    </w:p>
+    <w:p>
+      <w:pPr>
+        <w:pStyle w:val="references"/>
+        <w:numPr>
+          <w:ilvl w:val="0"/>
+          <w:numId w:val="0"/>
+        </w:numPr>
+        <w:spacing w:line="12pt" w:lineRule="auto"/>
+        <w:ind w:start="18pt" w:hanging="18pt"/>
+        <w:rPr>
+          <w:rFonts w:eastAsia="SimSun"/>
+          <w:b/>
+          <w:noProof w:val="0"/>
+          <w:color w:val="FF0000"/>
+          <w:spacing w:val="-1"/>
+          <w:sz w:val="20"/>
+          <w:szCs w:val="20"/>
+          <w:lang w:val="x-none" w:eastAsia="x-none"/>
+        </w:rPr>
+      </w:pPr>
+    </w:p>
+    <w:p>
+      <w:pPr>
+        <w:pStyle w:val="references"/>
+        <w:numPr>
+          <w:ilvl w:val="0"/>
+          <w:numId w:val="0"/>
+        </w:numPr>
+        <w:spacing w:line="12pt" w:lineRule="auto"/>
+        <w:ind w:start="18pt" w:hanging="18pt"/>
+        <w:rPr>
+          <w:rFonts w:eastAsia="SimSun"/>
+          <w:b/>
+          <w:noProof w:val="0"/>
+          <w:color w:val="FF0000"/>
+          <w:spacing w:val="-1"/>
+          <w:sz w:val="20"/>
+          <w:szCs w:val="20"/>
+          <w:lang w:val="x-none" w:eastAsia="x-none"/>
+        </w:rPr>
+      </w:pPr>
+    </w:p>
+    <w:p>
+      <w:pPr>
+        <w:pStyle w:val="references"/>
+        <w:numPr>
+          <w:ilvl w:val="0"/>
+          <w:numId w:val="0"/>
+        </w:numPr>
+        <w:spacing w:line="12pt" w:lineRule="auto"/>
+        <w:ind w:start="18pt" w:hanging="18pt"/>
+        <w:rPr>
+          <w:rFonts w:eastAsia="SimSun"/>
+          <w:b/>
+          <w:noProof w:val="0"/>
+          <w:color w:val="FF0000"/>
+          <w:spacing w:val="-1"/>
+          <w:sz w:val="20"/>
+          <w:szCs w:val="20"/>
+          <w:lang w:val="x-none" w:eastAsia="x-none"/>
+        </w:rPr>
+      </w:pPr>
+    </w:p>
+    <w:p>
+      <w:pPr>
+        <w:pStyle w:val="references"/>
+        <w:numPr>
+          <w:ilvl w:val="0"/>
+          <w:numId w:val="0"/>
+        </w:numPr>
+        <w:spacing w:line="12pt" w:lineRule="auto"/>
+        <w:ind w:start="18pt" w:hanging="18pt"/>
+        <w:rPr>
+          <w:rFonts w:eastAsia="SimSun"/>
+          <w:b/>
+          <w:noProof w:val="0"/>
+          <w:color w:val="FF0000"/>
+          <w:spacing w:val="-1"/>
+          <w:sz w:val="20"/>
+          <w:szCs w:val="20"/>
+          <w:lang w:val="x-none" w:eastAsia="x-none"/>
+        </w:rPr>
+      </w:pPr>
+    </w:p>
+    <w:p>
+      <w:pPr>
+        <w:pStyle w:val="references"/>
+        <w:numPr>
+          <w:ilvl w:val="0"/>
+          <w:numId w:val="0"/>
+        </w:numPr>
+        <w:spacing w:line="12pt" w:lineRule="auto"/>
+        <w:ind w:start="18pt" w:hanging="18pt"/>
+        <w:rPr>
+          <w:rFonts w:eastAsia="SimSun"/>
+          <w:b/>
+          <w:noProof w:val="0"/>
+          <w:color w:val="FF0000"/>
+          <w:spacing w:val="-1"/>
+          <w:sz w:val="20"/>
+          <w:szCs w:val="20"/>
+          <w:lang w:val="x-none" w:eastAsia="x-none"/>
+        </w:rPr>
+      </w:pPr>
+    </w:p>
+    <w:p>
+      <w:pPr>
+        <w:pStyle w:val="references"/>
+        <w:numPr>
+          <w:ilvl w:val="0"/>
+          <w:numId w:val="0"/>
+        </w:numPr>
+        <w:spacing w:line="12pt" w:lineRule="auto"/>
+        <w:ind w:start="18pt" w:hanging="18pt"/>
+        <w:rPr>
+          <w:rFonts w:eastAsia="SimSun"/>
+          <w:b/>
+          <w:noProof w:val="0"/>
+          <w:color w:val="FF0000"/>
+          <w:spacing w:val="-1"/>
+          <w:sz w:val="20"/>
+          <w:szCs w:val="20"/>
+          <w:lang w:val="x-none" w:eastAsia="x-none"/>
+        </w:rPr>
+      </w:pPr>
+    </w:p>
+    <w:p>
+      <w:pPr>
+        <w:pStyle w:val="references"/>
+        <w:numPr>
+          <w:ilvl w:val="0"/>
+          <w:numId w:val="0"/>
+        </w:numPr>
+        <w:spacing w:line="12pt" w:lineRule="auto"/>
+        <w:ind w:start="18pt" w:hanging="18pt"/>
+        <w:rPr>
+          <w:rFonts w:eastAsia="SimSun"/>
+          <w:b/>
+          <w:noProof w:val="0"/>
+          <w:color w:val="FF0000"/>
+          <w:spacing w:val="-1"/>
+          <w:sz w:val="20"/>
+          <w:szCs w:val="20"/>
+          <w:lang w:val="x-none" w:eastAsia="x-none"/>
+        </w:rPr>
+      </w:pPr>
+    </w:p>
+    <w:p>
+      <w:pPr>
+        <w:pStyle w:val="references"/>
+        <w:numPr>
+          <w:ilvl w:val="0"/>
+          <w:numId w:val="0"/>
+        </w:numPr>
+        <w:spacing w:line="12pt" w:lineRule="auto"/>
+        <w:ind w:start="18pt" w:hanging="18pt"/>
+        <w:rPr>
+          <w:rFonts w:eastAsia="SimSun"/>
+          <w:b/>
+          <w:noProof w:val="0"/>
+          <w:color w:val="FF0000"/>
+          <w:spacing w:val="-1"/>
+          <w:sz w:val="20"/>
+          <w:szCs w:val="20"/>
+          <w:lang w:val="x-none" w:eastAsia="x-none"/>
+        </w:rPr>
+      </w:pPr>
+    </w:p>
+    <w:p>
+      <w:pPr>
+        <w:pStyle w:val="references"/>
+        <w:numPr>
+          <w:ilvl w:val="0"/>
+          <w:numId w:val="0"/>
+        </w:numPr>
+        <w:spacing w:line="12pt" w:lineRule="auto"/>
+        <w:ind w:start="18pt" w:hanging="18pt"/>
+        <w:rPr>
+          <w:rFonts w:eastAsia="SimSun"/>
+          <w:b/>
+          <w:noProof w:val="0"/>
+          <w:color w:val="FF0000"/>
+          <w:spacing w:val="-1"/>
+          <w:sz w:val="20"/>
+          <w:szCs w:val="20"/>
+          <w:lang w:val="x-none" w:eastAsia="x-none"/>
+        </w:rPr>
+      </w:pPr>
+    </w:p>
+    <w:p>
+      <w:pPr>
+        <w:pStyle w:val="references"/>
+        <w:numPr>
+          <w:ilvl w:val="0"/>
+          <w:numId w:val="0"/>
+        </w:numPr>
+        <w:spacing w:line="12pt" w:lineRule="auto"/>
+        <w:ind w:start="18pt" w:hanging="18pt"/>
+        <w:rPr>
+          <w:rFonts w:eastAsia="SimSun"/>
+          <w:b/>
+          <w:noProof w:val="0"/>
+          <w:color w:val="FF0000"/>
+          <w:spacing w:val="-1"/>
+          <w:sz w:val="20"/>
+          <w:szCs w:val="20"/>
+          <w:lang w:val="x-none" w:eastAsia="x-none"/>
+        </w:rPr>
+      </w:pPr>
+    </w:p>
+    <w:p>
+      <w:pPr>
+        <w:pStyle w:val="references"/>
+        <w:numPr>
+          <w:ilvl w:val="0"/>
+          <w:numId w:val="0"/>
+        </w:numPr>
+        <w:spacing w:line="12pt" w:lineRule="auto"/>
+        <w:rPr>
+          <w:rFonts w:eastAsia="SimSun"/>
+          <w:b/>
+          <w:noProof w:val="0"/>
+          <w:color w:val="FF0000"/>
+          <w:spacing w:val="-1"/>
+          <w:sz w:val="20"/>
+          <w:szCs w:val="20"/>
+          <w:lang w:val="x-none" w:eastAsia="x-none"/>
+        </w:rPr>
+        <w:sectPr>
+          <w:type w:val="continuous"/>
+          <w:pgSz w:w="595.30pt" w:h="841.90pt" w:code="9"/>
+          <w:pgMar w:top="54pt" w:right="45.35pt" w:bottom="72pt" w:left="45.35pt" w:header="36pt" w:footer="36pt" w:gutter="0pt"/>
+          <w:cols w:num="2" w:space="18pt"/>
+          <w:docGrid w:linePitch="360"/>
+        </w:sectPr>
+      </w:pPr>
+    </w:p>
+    <w:p>
+      <w:pPr>
+        <w:jc w:val="both"/>
+      </w:pPr>
     </w:p>
     <w:sectPr>
       <w:type w:val="continuous"/>
@@ -3891,6 +4374,92 @@
     </w:lvl>
   </w:abstractNum>
   <w:abstractNum w:abstractNumId="11" w15:restartNumberingAfterBreak="0">
+    <w:nsid w:val="150B79E0"/>
+    <w:multiLevelType w:val="hybridMultilevel"/>
+    <w:tmpl w:val="771C0604"/>
+    <w:lvl w:ilvl="0" w:tplc="1409001B">
+      <w:start w:val="1"/>
+      <w:numFmt w:val="lowerRoman"/>
+      <w:lvlText w:val="%1."/>
+      <w:lvlJc w:val="end"/>
+      <w:pPr>
+        <w:ind w:start="36pt" w:hanging="18pt"/>
+      </w:pPr>
+    </w:lvl>
+    <w:lvl w:ilvl="1" w:tplc="14090019" w:tentative="1">
+      <w:start w:val="1"/>
+      <w:numFmt w:val="lowerLetter"/>
+      <w:lvlText w:val="%2."/>
+      <w:lvlJc w:val="start"/>
+      <w:pPr>
+        <w:ind w:start="72pt" w:hanging="18pt"/>
+      </w:pPr>
+    </w:lvl>
+    <w:lvl w:ilvl="2" w:tplc="1409001B" w:tentative="1">
+      <w:start w:val="1"/>
+      <w:numFmt w:val="lowerRoman"/>
+      <w:lvlText w:val="%3."/>
+      <w:lvlJc w:val="end"/>
+      <w:pPr>
+        <w:ind w:start="108pt" w:hanging="9pt"/>
+      </w:pPr>
+    </w:lvl>
+    <w:lvl w:ilvl="3" w:tplc="1409000F" w:tentative="1">
+      <w:start w:val="1"/>
+      <w:numFmt w:val="decimal"/>
+      <w:lvlText w:val="%4."/>
+      <w:lvlJc w:val="start"/>
+      <w:pPr>
+        <w:ind w:start="144pt" w:hanging="18pt"/>
+      </w:pPr>
+    </w:lvl>
+    <w:lvl w:ilvl="4" w:tplc="14090019" w:tentative="1">
+      <w:start w:val="1"/>
+      <w:numFmt w:val="lowerLetter"/>
+      <w:lvlText w:val="%5."/>
+      <w:lvlJc w:val="start"/>
+      <w:pPr>
+        <w:ind w:start="180pt" w:hanging="18pt"/>
+      </w:pPr>
+    </w:lvl>
+    <w:lvl w:ilvl="5" w:tplc="1409001B" w:tentative="1">
+      <w:start w:val="1"/>
+      <w:numFmt w:val="lowerRoman"/>
+      <w:lvlText w:val="%6."/>
+      <w:lvlJc w:val="end"/>
+      <w:pPr>
+        <w:ind w:start="216pt" w:hanging="9pt"/>
+      </w:pPr>
+    </w:lvl>
+    <w:lvl w:ilvl="6" w:tplc="1409000F" w:tentative="1">
+      <w:start w:val="1"/>
+      <w:numFmt w:val="decimal"/>
+      <w:lvlText w:val="%7."/>
+      <w:lvlJc w:val="start"/>
+      <w:pPr>
+        <w:ind w:start="252pt" w:hanging="18pt"/>
+      </w:pPr>
+    </w:lvl>
+    <w:lvl w:ilvl="7" w:tplc="14090019" w:tentative="1">
+      <w:start w:val="1"/>
+      <w:numFmt w:val="lowerLetter"/>
+      <w:lvlText w:val="%8."/>
+      <w:lvlJc w:val="start"/>
+      <w:pPr>
+        <w:ind w:start="288pt" w:hanging="18pt"/>
+      </w:pPr>
+    </w:lvl>
+    <w:lvl w:ilvl="8" w:tplc="1409001B" w:tentative="1">
+      <w:start w:val="1"/>
+      <w:numFmt w:val="lowerRoman"/>
+      <w:lvlText w:val="%9."/>
+      <w:lvlJc w:val="end"/>
+      <w:pPr>
+        <w:ind w:start="324pt" w:hanging="9pt"/>
+      </w:pPr>
+    </w:lvl>
+  </w:abstractNum>
+  <w:abstractNum w:abstractNumId="12" w15:restartNumberingAfterBreak="0">
     <w:nsid w:val="1E177E97"/>
     <w:multiLevelType w:val="hybridMultilevel"/>
     <w:tmpl w:val="A6463BCE"/>
@@ -3976,7 +4545,7 @@
       </w:pPr>
     </w:lvl>
   </w:abstractNum>
-  <w:abstractNum w:abstractNumId="12" w15:restartNumberingAfterBreak="0">
+  <w:abstractNum w:abstractNumId="13" w15:restartNumberingAfterBreak="0">
     <w:nsid w:val="20AF0333"/>
     <w:multiLevelType w:val="hybridMultilevel"/>
     <w:tmpl w:val="CB0E7F4E"/>
@@ -4118,7 +4687,7 @@
       </w:rPr>
     </w:lvl>
   </w:abstractNum>
-  <w:abstractNum w:abstractNumId="13" w15:restartNumberingAfterBreak="0">
+  <w:abstractNum w:abstractNumId="14" w15:restartNumberingAfterBreak="0">
     <w:nsid w:val="26FE1FCF"/>
     <w:multiLevelType w:val="hybridMultilevel"/>
     <w:tmpl w:val="33826962"/>
@@ -4279,7 +4848,93 @@
       </w:rPr>
     </w:lvl>
   </w:abstractNum>
-  <w:abstractNum w:abstractNumId="14" w15:restartNumberingAfterBreak="0">
+  <w:abstractNum w:abstractNumId="15" w15:restartNumberingAfterBreak="0">
+    <w:nsid w:val="32A93B57"/>
+    <w:multiLevelType w:val="hybridMultilevel"/>
+    <w:tmpl w:val="7B5CD740"/>
+    <w:lvl w:ilvl="0" w:tplc="1409000F">
+      <w:start w:val="1"/>
+      <w:numFmt w:val="decimal"/>
+      <w:lvlText w:val="%1."/>
+      <w:lvlJc w:val="start"/>
+      <w:pPr>
+        <w:ind w:start="36pt" w:hanging="18pt"/>
+      </w:pPr>
+    </w:lvl>
+    <w:lvl w:ilvl="1" w:tplc="14090019" w:tentative="1">
+      <w:start w:val="1"/>
+      <w:numFmt w:val="lowerLetter"/>
+      <w:lvlText w:val="%2."/>
+      <w:lvlJc w:val="start"/>
+      <w:pPr>
+        <w:ind w:start="72pt" w:hanging="18pt"/>
+      </w:pPr>
+    </w:lvl>
+    <w:lvl w:ilvl="2" w:tplc="1409001B" w:tentative="1">
+      <w:start w:val="1"/>
+      <w:numFmt w:val="lowerRoman"/>
+      <w:lvlText w:val="%3."/>
+      <w:lvlJc w:val="end"/>
+      <w:pPr>
+        <w:ind w:start="108pt" w:hanging="9pt"/>
+      </w:pPr>
+    </w:lvl>
+    <w:lvl w:ilvl="3" w:tplc="1409000F" w:tentative="1">
+      <w:start w:val="1"/>
+      <w:numFmt w:val="decimal"/>
+      <w:lvlText w:val="%4."/>
+      <w:lvlJc w:val="start"/>
+      <w:pPr>
+        <w:ind w:start="144pt" w:hanging="18pt"/>
+      </w:pPr>
+    </w:lvl>
+    <w:lvl w:ilvl="4" w:tplc="14090019" w:tentative="1">
+      <w:start w:val="1"/>
+      <w:numFmt w:val="lowerLetter"/>
+      <w:lvlText w:val="%5."/>
+      <w:lvlJc w:val="start"/>
+      <w:pPr>
+        <w:ind w:start="180pt" w:hanging="18pt"/>
+      </w:pPr>
+    </w:lvl>
+    <w:lvl w:ilvl="5" w:tplc="1409001B" w:tentative="1">
+      <w:start w:val="1"/>
+      <w:numFmt w:val="lowerRoman"/>
+      <w:lvlText w:val="%6."/>
+      <w:lvlJc w:val="end"/>
+      <w:pPr>
+        <w:ind w:start="216pt" w:hanging="9pt"/>
+      </w:pPr>
+    </w:lvl>
+    <w:lvl w:ilvl="6" w:tplc="1409000F" w:tentative="1">
+      <w:start w:val="1"/>
+      <w:numFmt w:val="decimal"/>
+      <w:lvlText w:val="%7."/>
+      <w:lvlJc w:val="start"/>
+      <w:pPr>
+        <w:ind w:start="252pt" w:hanging="18pt"/>
+      </w:pPr>
+    </w:lvl>
+    <w:lvl w:ilvl="7" w:tplc="14090019" w:tentative="1">
+      <w:start w:val="1"/>
+      <w:numFmt w:val="lowerLetter"/>
+      <w:lvlText w:val="%8."/>
+      <w:lvlJc w:val="start"/>
+      <w:pPr>
+        <w:ind w:start="288pt" w:hanging="18pt"/>
+      </w:pPr>
+    </w:lvl>
+    <w:lvl w:ilvl="8" w:tplc="1409001B" w:tentative="1">
+      <w:start w:val="1"/>
+      <w:numFmt w:val="lowerRoman"/>
+      <w:lvlText w:val="%9."/>
+      <w:lvlJc w:val="end"/>
+      <w:pPr>
+        <w:ind w:start="324pt" w:hanging="9pt"/>
+      </w:pPr>
+    </w:lvl>
+  </w:abstractNum>
+  <w:abstractNum w:abstractNumId="16" w15:restartNumberingAfterBreak="0">
     <w:nsid w:val="37660336"/>
     <w:multiLevelType w:val="hybridMultilevel"/>
     <w:tmpl w:val="754EAC84"/>
@@ -4420,7 +5075,7 @@
       </w:rPr>
     </w:lvl>
   </w:abstractNum>
-  <w:abstractNum w:abstractNumId="15" w15:restartNumberingAfterBreak="0">
+  <w:abstractNum w:abstractNumId="17" w15:restartNumberingAfterBreak="0">
     <w:nsid w:val="39E54FC6"/>
     <w:multiLevelType w:val="singleLevel"/>
     <w:tmpl w:val="5B7288D4"/>
@@ -4440,7 +5095,7 @@
       </w:rPr>
     </w:lvl>
   </w:abstractNum>
-  <w:abstractNum w:abstractNumId="16" w15:restartNumberingAfterBreak="0">
+  <w:abstractNum w:abstractNumId="18" w15:restartNumberingAfterBreak="0">
     <w:nsid w:val="4189603E"/>
     <w:multiLevelType w:val="multilevel"/>
     <w:tmpl w:val="0AB06E12"/>
@@ -4452,7 +5107,7 @@
       <w:lvlJc w:val="center"/>
       <w:pPr>
         <w:tabs>
-          <w:tab w:val="num" w:pos="28.80pt"/>
+          <w:tab w:val="num" w:pos="202.30pt"/>
         </w:tabs>
         <w:ind w:firstLine="10.80pt"/>
       </w:pPr>
@@ -4647,7 +5302,7 @@
       </w:rPr>
     </w:lvl>
   </w:abstractNum>
-  <w:abstractNum w:abstractNumId="17" w15:restartNumberingAfterBreak="0">
+  <w:abstractNum w:abstractNumId="19" w15:restartNumberingAfterBreak="0">
     <w:nsid w:val="493C3F76"/>
     <w:multiLevelType w:val="hybridMultilevel"/>
     <w:tmpl w:val="9A9E418C"/>
@@ -4758,7 +5413,7 @@
       </w:pPr>
     </w:lvl>
   </w:abstractNum>
-  <w:abstractNum w:abstractNumId="18" w15:restartNumberingAfterBreak="0">
+  <w:abstractNum w:abstractNumId="20" w15:restartNumberingAfterBreak="0">
     <w:nsid w:val="52CA544A"/>
     <w:multiLevelType w:val="singleLevel"/>
     <w:tmpl w:val="AED6D67E"/>
@@ -4785,7 +5440,179 @@
       </w:rPr>
     </w:lvl>
   </w:abstractNum>
-  <w:abstractNum w:abstractNumId="19" w15:restartNumberingAfterBreak="0">
+  <w:abstractNum w:abstractNumId="21" w15:restartNumberingAfterBreak="0">
+    <w:nsid w:val="62256298"/>
+    <w:multiLevelType w:val="hybridMultilevel"/>
+    <w:tmpl w:val="3DD4534C"/>
+    <w:lvl w:ilvl="0" w:tplc="1409001B">
+      <w:start w:val="1"/>
+      <w:numFmt w:val="lowerRoman"/>
+      <w:lvlText w:val="%1."/>
+      <w:lvlJc w:val="end"/>
+      <w:pPr>
+        <w:ind w:start="72pt" w:hanging="18pt"/>
+      </w:pPr>
+    </w:lvl>
+    <w:lvl w:ilvl="1" w:tplc="14090019" w:tentative="1">
+      <w:start w:val="1"/>
+      <w:numFmt w:val="lowerLetter"/>
+      <w:lvlText w:val="%2."/>
+      <w:lvlJc w:val="start"/>
+      <w:pPr>
+        <w:ind w:start="108pt" w:hanging="18pt"/>
+      </w:pPr>
+    </w:lvl>
+    <w:lvl w:ilvl="2" w:tplc="1409001B" w:tentative="1">
+      <w:start w:val="1"/>
+      <w:numFmt w:val="lowerRoman"/>
+      <w:lvlText w:val="%3."/>
+      <w:lvlJc w:val="end"/>
+      <w:pPr>
+        <w:ind w:start="144pt" w:hanging="9pt"/>
+      </w:pPr>
+    </w:lvl>
+    <w:lvl w:ilvl="3" w:tplc="1409000F" w:tentative="1">
+      <w:start w:val="1"/>
+      <w:numFmt w:val="decimal"/>
+      <w:lvlText w:val="%4."/>
+      <w:lvlJc w:val="start"/>
+      <w:pPr>
+        <w:ind w:start="180pt" w:hanging="18pt"/>
+      </w:pPr>
+    </w:lvl>
+    <w:lvl w:ilvl="4" w:tplc="14090019" w:tentative="1">
+      <w:start w:val="1"/>
+      <w:numFmt w:val="lowerLetter"/>
+      <w:lvlText w:val="%5."/>
+      <w:lvlJc w:val="start"/>
+      <w:pPr>
+        <w:ind w:start="216pt" w:hanging="18pt"/>
+      </w:pPr>
+    </w:lvl>
+    <w:lvl w:ilvl="5" w:tplc="1409001B" w:tentative="1">
+      <w:start w:val="1"/>
+      <w:numFmt w:val="lowerRoman"/>
+      <w:lvlText w:val="%6."/>
+      <w:lvlJc w:val="end"/>
+      <w:pPr>
+        <w:ind w:start="252pt" w:hanging="9pt"/>
+      </w:pPr>
+    </w:lvl>
+    <w:lvl w:ilvl="6" w:tplc="1409000F" w:tentative="1">
+      <w:start w:val="1"/>
+      <w:numFmt w:val="decimal"/>
+      <w:lvlText w:val="%7."/>
+      <w:lvlJc w:val="start"/>
+      <w:pPr>
+        <w:ind w:start="288pt" w:hanging="18pt"/>
+      </w:pPr>
+    </w:lvl>
+    <w:lvl w:ilvl="7" w:tplc="14090019" w:tentative="1">
+      <w:start w:val="1"/>
+      <w:numFmt w:val="lowerLetter"/>
+      <w:lvlText w:val="%8."/>
+      <w:lvlJc w:val="start"/>
+      <w:pPr>
+        <w:ind w:start="324pt" w:hanging="18pt"/>
+      </w:pPr>
+    </w:lvl>
+    <w:lvl w:ilvl="8" w:tplc="1409001B" w:tentative="1">
+      <w:start w:val="1"/>
+      <w:numFmt w:val="lowerRoman"/>
+      <w:lvlText w:val="%9."/>
+      <w:lvlJc w:val="end"/>
+      <w:pPr>
+        <w:ind w:start="360pt" w:hanging="9pt"/>
+      </w:pPr>
+    </w:lvl>
+  </w:abstractNum>
+  <w:abstractNum w:abstractNumId="22" w15:restartNumberingAfterBreak="0">
+    <w:nsid w:val="65AC3470"/>
+    <w:multiLevelType w:val="hybridMultilevel"/>
+    <w:tmpl w:val="BFB634B6"/>
+    <w:lvl w:ilvl="0" w:tplc="1409001B">
+      <w:start w:val="1"/>
+      <w:numFmt w:val="lowerRoman"/>
+      <w:lvlText w:val="%1."/>
+      <w:lvlJc w:val="end"/>
+      <w:pPr>
+        <w:ind w:start="36pt" w:hanging="18pt"/>
+      </w:pPr>
+    </w:lvl>
+    <w:lvl w:ilvl="1" w:tplc="14090019" w:tentative="1">
+      <w:start w:val="1"/>
+      <w:numFmt w:val="lowerLetter"/>
+      <w:lvlText w:val="%2."/>
+      <w:lvlJc w:val="start"/>
+      <w:pPr>
+        <w:ind w:start="72pt" w:hanging="18pt"/>
+      </w:pPr>
+    </w:lvl>
+    <w:lvl w:ilvl="2" w:tplc="1409001B" w:tentative="1">
+      <w:start w:val="1"/>
+      <w:numFmt w:val="lowerRoman"/>
+      <w:lvlText w:val="%3."/>
+      <w:lvlJc w:val="end"/>
+      <w:pPr>
+        <w:ind w:start="108pt" w:hanging="9pt"/>
+      </w:pPr>
+    </w:lvl>
+    <w:lvl w:ilvl="3" w:tplc="1409000F" w:tentative="1">
+      <w:start w:val="1"/>
+      <w:numFmt w:val="decimal"/>
+      <w:lvlText w:val="%4."/>
+      <w:lvlJc w:val="start"/>
+      <w:pPr>
+        <w:ind w:start="144pt" w:hanging="18pt"/>
+      </w:pPr>
+    </w:lvl>
+    <w:lvl w:ilvl="4" w:tplc="14090019" w:tentative="1">
+      <w:start w:val="1"/>
+      <w:numFmt w:val="lowerLetter"/>
+      <w:lvlText w:val="%5."/>
+      <w:lvlJc w:val="start"/>
+      <w:pPr>
+        <w:ind w:start="180pt" w:hanging="18pt"/>
+      </w:pPr>
+    </w:lvl>
+    <w:lvl w:ilvl="5" w:tplc="1409001B" w:tentative="1">
+      <w:start w:val="1"/>
+      <w:numFmt w:val="lowerRoman"/>
+      <w:lvlText w:val="%6."/>
+      <w:lvlJc w:val="end"/>
+      <w:pPr>
+        <w:ind w:start="216pt" w:hanging="9pt"/>
+      </w:pPr>
+    </w:lvl>
+    <w:lvl w:ilvl="6" w:tplc="1409000F" w:tentative="1">
+      <w:start w:val="1"/>
+      <w:numFmt w:val="decimal"/>
+      <w:lvlText w:val="%7."/>
+      <w:lvlJc w:val="start"/>
+      <w:pPr>
+        <w:ind w:start="252pt" w:hanging="18pt"/>
+      </w:pPr>
+    </w:lvl>
+    <w:lvl w:ilvl="7" w:tplc="14090019" w:tentative="1">
+      <w:start w:val="1"/>
+      <w:numFmt w:val="lowerLetter"/>
+      <w:lvlText w:val="%8."/>
+      <w:lvlJc w:val="start"/>
+      <w:pPr>
+        <w:ind w:start="288pt" w:hanging="18pt"/>
+      </w:pPr>
+    </w:lvl>
+    <w:lvl w:ilvl="8" w:tplc="1409001B" w:tentative="1">
+      <w:start w:val="1"/>
+      <w:numFmt w:val="lowerRoman"/>
+      <w:lvlText w:val="%9."/>
+      <w:lvlJc w:val="end"/>
+      <w:pPr>
+        <w:ind w:start="324pt" w:hanging="9pt"/>
+      </w:pPr>
+    </w:lvl>
+  </w:abstractNum>
+  <w:abstractNum w:abstractNumId="23" w15:restartNumberingAfterBreak="0">
     <w:nsid w:val="6C402C58"/>
     <w:multiLevelType w:val="hybridMultilevel"/>
     <w:tmpl w:val="9A1CA078"/>
@@ -4930,7 +5757,7 @@
       </w:rPr>
     </w:lvl>
   </w:abstractNum>
-  <w:abstractNum w:abstractNumId="20" w15:restartNumberingAfterBreak="0">
+  <w:abstractNum w:abstractNumId="24" w15:restartNumberingAfterBreak="0">
     <w:nsid w:val="6CD32DA8"/>
     <w:multiLevelType w:val="singleLevel"/>
     <w:tmpl w:val="166470C2"/>
@@ -4956,41 +5783,127 @@
       </w:rPr>
     </w:lvl>
   </w:abstractNum>
+  <w:abstractNum w:abstractNumId="25" w15:restartNumberingAfterBreak="0">
+    <w:nsid w:val="75BF777C"/>
+    <w:multiLevelType w:val="hybridMultilevel"/>
+    <w:tmpl w:val="D5F2421E"/>
+    <w:lvl w:ilvl="0" w:tplc="1409000F">
+      <w:start w:val="1"/>
+      <w:numFmt w:val="decimal"/>
+      <w:lvlText w:val="%1."/>
+      <w:lvlJc w:val="start"/>
+      <w:pPr>
+        <w:ind w:start="36pt" w:hanging="18pt"/>
+      </w:pPr>
+    </w:lvl>
+    <w:lvl w:ilvl="1" w:tplc="14090019" w:tentative="1">
+      <w:start w:val="1"/>
+      <w:numFmt w:val="lowerLetter"/>
+      <w:lvlText w:val="%2."/>
+      <w:lvlJc w:val="start"/>
+      <w:pPr>
+        <w:ind w:start="72pt" w:hanging="18pt"/>
+      </w:pPr>
+    </w:lvl>
+    <w:lvl w:ilvl="2" w:tplc="1409001B" w:tentative="1">
+      <w:start w:val="1"/>
+      <w:numFmt w:val="lowerRoman"/>
+      <w:lvlText w:val="%3."/>
+      <w:lvlJc w:val="end"/>
+      <w:pPr>
+        <w:ind w:start="108pt" w:hanging="9pt"/>
+      </w:pPr>
+    </w:lvl>
+    <w:lvl w:ilvl="3" w:tplc="1409000F" w:tentative="1">
+      <w:start w:val="1"/>
+      <w:numFmt w:val="decimal"/>
+      <w:lvlText w:val="%4."/>
+      <w:lvlJc w:val="start"/>
+      <w:pPr>
+        <w:ind w:start="144pt" w:hanging="18pt"/>
+      </w:pPr>
+    </w:lvl>
+    <w:lvl w:ilvl="4" w:tplc="14090019" w:tentative="1">
+      <w:start w:val="1"/>
+      <w:numFmt w:val="lowerLetter"/>
+      <w:lvlText w:val="%5."/>
+      <w:lvlJc w:val="start"/>
+      <w:pPr>
+        <w:ind w:start="180pt" w:hanging="18pt"/>
+      </w:pPr>
+    </w:lvl>
+    <w:lvl w:ilvl="5" w:tplc="1409001B" w:tentative="1">
+      <w:start w:val="1"/>
+      <w:numFmt w:val="lowerRoman"/>
+      <w:lvlText w:val="%6."/>
+      <w:lvlJc w:val="end"/>
+      <w:pPr>
+        <w:ind w:start="216pt" w:hanging="9pt"/>
+      </w:pPr>
+    </w:lvl>
+    <w:lvl w:ilvl="6" w:tplc="1409000F" w:tentative="1">
+      <w:start w:val="1"/>
+      <w:numFmt w:val="decimal"/>
+      <w:lvlText w:val="%7."/>
+      <w:lvlJc w:val="start"/>
+      <w:pPr>
+        <w:ind w:start="252pt" w:hanging="18pt"/>
+      </w:pPr>
+    </w:lvl>
+    <w:lvl w:ilvl="7" w:tplc="14090019" w:tentative="1">
+      <w:start w:val="1"/>
+      <w:numFmt w:val="lowerLetter"/>
+      <w:lvlText w:val="%8."/>
+      <w:lvlJc w:val="start"/>
+      <w:pPr>
+        <w:ind w:start="288pt" w:hanging="18pt"/>
+      </w:pPr>
+    </w:lvl>
+    <w:lvl w:ilvl="8" w:tplc="1409001B" w:tentative="1">
+      <w:start w:val="1"/>
+      <w:numFmt w:val="lowerRoman"/>
+      <w:lvlText w:val="%9."/>
+      <w:lvlJc w:val="end"/>
+      <w:pPr>
+        <w:ind w:start="324pt" w:hanging="9pt"/>
+      </w:pPr>
+    </w:lvl>
+  </w:abstractNum>
   <w:num w:numId="1">
+    <w:abstractNumId w:val="16"/>
+  </w:num>
+  <w:num w:numId="2">
+    <w:abstractNumId w:val="23"/>
+  </w:num>
+  <w:num w:numId="3">
     <w:abstractNumId w:val="14"/>
   </w:num>
-  <w:num w:numId="2">
-    <w:abstractNumId w:val="19"/>
+  <w:num w:numId="4">
+    <w:abstractNumId w:val="18"/>
   </w:num>
-  <w:num w:numId="3">
+  <w:num w:numId="5">
+    <w:abstractNumId w:val="18"/>
+  </w:num>
+  <w:num w:numId="6">
+    <w:abstractNumId w:val="18"/>
+  </w:num>
+  <w:num w:numId="7">
+    <w:abstractNumId w:val="18"/>
+  </w:num>
+  <w:num w:numId="8">
+    <w:abstractNumId w:val="20"/>
+  </w:num>
+  <w:num w:numId="9">
+    <w:abstractNumId w:val="24"/>
+  </w:num>
+  <w:num w:numId="10">
+    <w:abstractNumId w:val="17"/>
+  </w:num>
+  <w:num w:numId="11">
     <w:abstractNumId w:val="13"/>
   </w:num>
-  <w:num w:numId="4">
-    <w:abstractNumId w:val="16"/>
-  </w:num>
-  <w:num w:numId="5">
-    <w:abstractNumId w:val="16"/>
-  </w:num>
-  <w:num w:numId="6">
-    <w:abstractNumId w:val="16"/>
-  </w:num>
-  <w:num w:numId="7">
-    <w:abstractNumId w:val="16"/>
-  </w:num>
-  <w:num w:numId="8">
-    <w:abstractNumId w:val="18"/>
-  </w:num>
-  <w:num w:numId="9">
-    <w:abstractNumId w:val="20"/>
-  </w:num>
-  <w:num w:numId="10">
-    <w:abstractNumId w:val="15"/>
-  </w:num>
-  <w:num w:numId="11">
+  <w:num w:numId="12">
     <w:abstractNumId w:val="12"/>
-  </w:num>
-  <w:num w:numId="12">
-    <w:abstractNumId w:val="11"/>
   </w:num>
   <w:num w:numId="13">
     <w:abstractNumId w:val="0"/>
@@ -5026,7 +5939,22 @@
     <w:abstractNumId w:val="1"/>
   </w:num>
   <w:num w:numId="24">
-    <w:abstractNumId w:val="17"/>
+    <w:abstractNumId w:val="19"/>
+  </w:num>
+  <w:num w:numId="25">
+    <w:abstractNumId w:val="15"/>
+  </w:num>
+  <w:num w:numId="26">
+    <w:abstractNumId w:val="11"/>
+  </w:num>
+  <w:num w:numId="27">
+    <w:abstractNumId w:val="22"/>
+  </w:num>
+  <w:num w:numId="28">
+    <w:abstractNumId w:val="25"/>
+  </w:num>
+  <w:num w:numId="29">
+    <w:abstractNumId w:val="21"/>
   </w:num>
 </w:numbering>
 </file>
@@ -5807,6 +6735,17 @@
       </w:tblBorders>
     </w:tblPr>
   </w:style>
+  <w:style w:type="paragraph" w:styleId="ListParagraph">
+    <w:name w:val="List Paragraph"/>
+    <w:basedOn w:val="Normal"/>
+    <w:uiPriority w:val="34"/>
+    <w:qFormat/>
+    <w:rsid w:val="004D5C64"/>
+    <w:pPr>
+      <w:ind w:start="36pt"/>
+      <w:contextualSpacing/>
+    </w:pPr>
+  </w:style>
 </w:styles>
 </file>
 

</xml_diff>

<commit_message>
Need to do performance
</commit_message>
<xml_diff>
--- a/Final Version/305 -APA/Final-Report.docx
+++ b/Final Version/305 -APA/Final-Report.docx
@@ -390,7 +390,115 @@
           <w:sz w:val="20"/>
           <w:szCs w:val="20"/>
         </w:rPr>
-        <w:t xml:space="preserve">In this report it will cover the block diagram and game design of our project. The goal of our project is to design a game which is based off the game flappy bird using a DE0 board displayed on a VGA board. The design of our game is created in key components such as the pipes which generate the obstacles in the game and the mouse allows the user to control the bird. The user is able to choose from two modes, training mode and regular mode. As the player progresses through the game the level will increase, and the bird will move faster. There will be special gifts created which allow the user to pass through objects. The controls are the mouse and the DE0 board allowing the user to operate the game. </w:t>
+        <w:t xml:space="preserve">In this report it will cover the block diagram and game design of our project. The goal of our project is to design a game which is based off the game flappy bird using a DE0 board displayed on a VGA board. The design of our game is created in key components such as the pipes which generate the obstacles in the game and the mouse allows the user to control the bird. The user is able to choose from two modes, training mode and </w:t>
+      </w:r>
+      <w:r>
+        <w:rPr>
+          <w:b w:val="0"/>
+          <w:bCs w:val="0"/>
+          <w:sz w:val="20"/>
+          <w:szCs w:val="20"/>
+        </w:rPr>
+        <w:t>game</w:t>
+      </w:r>
+      <w:r>
+        <w:rPr>
+          <w:b w:val="0"/>
+          <w:bCs w:val="0"/>
+          <w:sz w:val="20"/>
+          <w:szCs w:val="20"/>
+        </w:rPr>
+        <w:t xml:space="preserve"> mode. As the player progresses through the game the level will increase, and the bird will move faster. There will be special gifts created which allow the user to pass through objects. The controls are the mouse and the DE0 board </w:t>
+      </w:r>
+      <w:r>
+        <w:rPr>
+          <w:b w:val="0"/>
+          <w:bCs w:val="0"/>
+          <w:sz w:val="20"/>
+          <w:szCs w:val="20"/>
+        </w:rPr>
+        <w:t xml:space="preserve">switches which </w:t>
+      </w:r>
+      <w:r>
+        <w:rPr>
+          <w:b w:val="0"/>
+          <w:bCs w:val="0"/>
+          <w:sz w:val="20"/>
+          <w:szCs w:val="20"/>
+        </w:rPr>
+        <w:t>allow the user to operate the game.</w:t>
+      </w:r>
+      <w:r>
+        <w:rPr>
+          <w:b w:val="0"/>
+          <w:bCs w:val="0"/>
+          <w:sz w:val="20"/>
+          <w:szCs w:val="20"/>
+        </w:rPr>
+        <w:t xml:space="preserve"> There are 5 main components in the design. These are the </w:t>
+      </w:r>
+      <w:r>
+        <w:rPr>
+          <w:b w:val="0"/>
+          <w:bCs w:val="0"/>
+          <w:sz w:val="20"/>
+          <w:szCs w:val="20"/>
+        </w:rPr>
+        <w:t>mouse, clock</w:t>
+      </w:r>
+      <w:r>
+        <w:rPr>
+          <w:b w:val="0"/>
+          <w:bCs w:val="0"/>
+          <w:sz w:val="20"/>
+          <w:szCs w:val="20"/>
+        </w:rPr>
+        <w:t xml:space="preserve"> </w:t>
+      </w:r>
+      <w:r>
+        <w:rPr>
+          <w:b w:val="0"/>
+          <w:bCs w:val="0"/>
+          <w:sz w:val="20"/>
+          <w:szCs w:val="20"/>
+        </w:rPr>
+        <w:t>divider, game</w:t>
+      </w:r>
+      <w:r>
+        <w:rPr>
+          <w:b w:val="0"/>
+          <w:bCs w:val="0"/>
+          <w:sz w:val="20"/>
+          <w:szCs w:val="20"/>
+        </w:rPr>
+        <w:t xml:space="preserve"> FSM, </w:t>
+      </w:r>
+      <w:r>
+        <w:rPr>
+          <w:b w:val="0"/>
+          <w:bCs w:val="0"/>
+          <w:sz w:val="20"/>
+          <w:szCs w:val="20"/>
+        </w:rPr>
+        <w:t>game,</w:t>
+      </w:r>
+      <w:r>
+        <w:rPr>
+          <w:b w:val="0"/>
+          <w:bCs w:val="0"/>
+          <w:sz w:val="20"/>
+          <w:szCs w:val="20"/>
+        </w:rPr>
+        <w:t xml:space="preserve"> and the VGA sync.  The game has a simple design in which will allow the game to use less memory to run.  </w:t>
+      </w:r>
+      <w:r>
+        <w:rPr>
+          <w:b w:val="0"/>
+          <w:bCs w:val="0"/>
+          <w:sz w:val="20"/>
+          <w:szCs w:val="20"/>
+        </w:rPr>
+        <w:t xml:space="preserve"> </w:t>
       </w:r>
     </w:p>
     <w:p>
@@ -425,22 +533,12 @@
         <w:t xml:space="preserve"> game is a side-scroller where the player controls the vertical movement of a bird to avoid obstacles by flying between the gaps of oncoming rows of pipes. The left click on the mouse raises the bird and the bird falls when there's no user input. The player's score increases whenever a gap between pipes is passed. The aim of the game is to achieve a high </w:t>
       </w:r>
       <w:proofErr w:type="spellStart"/>
-      <w:proofErr w:type="gramStart"/>
       <w:r>
         <w:t>score.Our</w:t>
       </w:r>
       <w:proofErr w:type="spellEnd"/>
-      <w:proofErr w:type="gramEnd"/>
-      <w:r>
-        <w:t xml:space="preserve"> implementation of the game will have two modes: training and regular. In training </w:t>
-      </w:r>
-      <w:proofErr w:type="gramStart"/>
-      <w:r>
-        <w:t>mode</w:t>
-      </w:r>
-      <w:proofErr w:type="gramEnd"/>
-      <w:r>
-        <w:t xml:space="preserve"> the speed of the oncoming rows of pipes is constant at the lowest speed available in the game. In this mode the bird will have an infinite number of lives. Falling to the bottom of the screen will still prompt the game over screen in which the user can use a push button (PB0) to return to the main menu or restart the run (PB1). The user can pause (prompting a pause screen) and resume the game at any time using DIP switch 0 on the DE0 </w:t>
+      <w:r>
+        <w:t xml:space="preserve"> implementation of the game will have two modes: training and regular. In training mode the speed of the oncoming rows of pipes is constant at the lowest speed available in the game. In this mode the bird will have an infinite number of lives. Falling to the bottom of the screen will still prompt the game over screen in which the user can use a push button (PB0) to return to the main menu or restart the run (PB1). The user can pause (prompting a pause screen) and resume the game at any time using DIP switch 0 on the DE0 </w:t>
       </w:r>
       <w:proofErr w:type="spellStart"/>
       <w:r>
@@ -448,16 +546,16 @@
       </w:r>
       <w:proofErr w:type="spellEnd"/>
       <w:r>
-        <w:t xml:space="preserve"> regular mode the speed of the pipes will increase after ~7.5 seconds, and then increase again after another ~7.5 seconds. The increase in speed increases the difficulty of the game as the player has less time to react to the obstacles. In regular mode, the bird has a finite number of lives which begins at 3 and only increases if the user passes 10 pipes or collects “gifts” which fly across the screen in straight lines. The amount of lives decreases whenever the bird collides with a pipe. When the bird runs out of lives or falls to the bottom of the screen, the game over screen is prompted and the user can either quit to the main menu or restart the run. If the player achieves a score of 100 (passes through 100 pipes), a victory screen will appear. Like the training mode, the user can also pause the game at any time.</w:t>
+        <w:t xml:space="preserve"> regular mode the speed of the pipes will increase after ~7.5 seconds, and then increase again after another ~7.5 seconds. The increase in speed increases the difficulty of the game as the player has less time to react to the obstacles. In regular mode, the bird has a finite number of lives which begins at 3 and only increases if the user passes 10 pipes or collects “gifts” which fly across the screen in straight lines. The amount of lives decreases whenever the bird collides with a pipe. When the bird runs out of lives or falls to the bottom of the screen, the game over screen is prompted and the user can either quit to the </w:t>
+      </w:r>
+      <w:r>
+        <w:t>main menu or restart the run. If the player achieves a score of 100 (passes through 100 pipes), a victory screen will appear. Like the training mode, the user can also pause the game at any time.</w:t>
       </w:r>
       <w:r>
         <w:t xml:space="preserve"> </w:t>
       </w:r>
       <w:r>
-        <w:t xml:space="preserve">The gift system that allows the user to </w:t>
-      </w:r>
-      <w:r>
-        <w:t>gain additional lives is a unique feature to our implementation that wasn’t present in the original game. Additional lives allow the user to reach higher scores and adds another dimension to the gameplay as users won’t only focus on avoiding obstacles but also try to collect the oncoming gifts.</w:t>
+        <w:t>The gift system that allows the user to gain additional lives is a unique feature to our implementation that wasn’t present in the original game. Additional lives allow the user to reach higher scores and adds another dimension to the gameplay as users won’t only focus on avoiding obstacles but also try to collect the oncoming gifts.</w:t>
       </w:r>
       <w:r>
         <w:t xml:space="preserve"> </w:t>
@@ -813,41 +911,32 @@
           <w:lang w:val="en-US"/>
         </w:rPr>
       </w:pPr>
-    </w:p>
-    <w:p>
-      <w:pPr>
-        <w:pStyle w:val="BodyText"/>
+      <w:r>
         <w:rPr>
           <w:lang w:val="en-US"/>
         </w:rPr>
-      </w:pPr>
-    </w:p>
-    <w:p>
-      <w:pPr>
-        <w:pStyle w:val="BodyText"/>
+        <w:t>Our game is comprised of 5 components, the “altpll0” (which is the clock divider from 50MHz to 25 MHz), the “mouse” which controls the mouse, “</w:t>
+      </w:r>
+      <w:proofErr w:type="spellStart"/>
+      <w:r>
         <w:rPr>
           <w:lang w:val="en-US"/>
         </w:rPr>
-      </w:pPr>
+        <w:t>game_fsm</w:t>
+      </w:r>
+      <w:proofErr w:type="spellEnd"/>
       <w:r>
         <w:rPr>
           <w:lang w:val="en-US"/>
         </w:rPr>
-        <w:t>Our game is comprised of 5 components, the “altpll0” (which is the clock divider from 50MHz to 25 MHz), the “mouse” which controls the mouse, “</w:t>
-      </w:r>
-      <w:proofErr w:type="spellStart"/>
+        <w:t xml:space="preserve">” which is the FSM for our game, “game” component which contains the logic for bouncy ball, pipes and the gift, and the VGA_SYNC </w:t>
+      </w:r>
       <w:r>
         <w:rPr>
           <w:lang w:val="en-US"/>
         </w:rPr>
-        <w:t>game_fsm</w:t>
-      </w:r>
-      <w:proofErr w:type="spellEnd"/>
-      <w:r>
-        <w:rPr>
-          <w:lang w:val="en-US"/>
-        </w:rPr>
-        <w:t>” which is the FSM for our game, “game” component which contains the logic for bouncy ball, pipes and the gift, and the VGA_SYNC component which outputs the RGB signal to the monitor.</w:t>
+        <w:lastRenderedPageBreak/>
+        <w:t>component which outputs the RGB signal to the monitor.</w:t>
       </w:r>
       <w:r>
         <w:rPr>
@@ -868,7 +957,6 @@
         <w:rPr>
           <w:lang w:val="en-US"/>
         </w:rPr>
-        <w:lastRenderedPageBreak/>
         <w:t xml:space="preserve">For the game component, we have used structural modelling to create the component. As shown in the hierarchy model of the game, from the top level underneath the game component, there are 5 components, and the 4 components menu, </w:t>
       </w:r>
       <w:proofErr w:type="spellStart"/>
@@ -911,21 +999,7 @@
         <w:rPr>
           <w:lang w:val="en-US"/>
         </w:rPr>
-        <w:t xml:space="preserve"> the menu screen would be shown if the FSM sends “000”). The bouncy ball component and its sub-components are used to implement the elements of the game (bird/ball, </w:t>
-      </w:r>
-      <w:proofErr w:type="gramStart"/>
-      <w:r>
-        <w:rPr>
-          <w:lang w:val="en-US"/>
-        </w:rPr>
-        <w:t>pipes</w:t>
-      </w:r>
-      <w:proofErr w:type="gramEnd"/>
-      <w:r>
-        <w:rPr>
-          <w:lang w:val="en-US"/>
-        </w:rPr>
-        <w:t xml:space="preserve"> and the gift). The game component determines what RGB signals are sent to the VGA sync component, and we’ve made it so depending on the selected mode from the game FSM</w:t>
+        <w:t xml:space="preserve"> the menu screen would be shown if the FSM sends “000”). The bouncy ball component and its sub-components are used to implement the elements of the game (bird/ball, pipes and the gift). The game component determines what RGB signals are sent to the VGA sync component, and we’ve made it so depending on the selected mode from the game FSM</w:t>
       </w:r>
       <w:r>
         <w:rPr>
@@ -2118,12 +2192,10 @@
         <w:t xml:space="preserve"> would be increased and added onto the y-position of the ball and decreased if the user is not pressing the button to emulate the element of falling down due to gravity. To detect the collision with the pipes, we would compare the </w:t>
       </w:r>
       <w:proofErr w:type="spellStart"/>
-      <w:proofErr w:type="gramStart"/>
       <w:r>
         <w:t>x,y</w:t>
       </w:r>
       <w:proofErr w:type="spellEnd"/>
-      <w:proofErr w:type="gramEnd"/>
       <w:r>
         <w:t xml:space="preserve"> position of the ball and the </w:t>
       </w:r>
@@ -2157,15 +2229,7 @@
       </w:r>
       <w:proofErr w:type="spellEnd"/>
       <w:r>
-        <w:t xml:space="preserve"> to 1. This was to avoid the ball from colliding with the </w:t>
-      </w:r>
-      <w:proofErr w:type="gramStart"/>
-      <w:r>
-        <w:t>pipes</w:t>
-      </w:r>
-      <w:proofErr w:type="gramEnd"/>
-      <w:r>
-        <w:t xml:space="preserve"> multiple times. The variable life would be reduced by one and the </w:t>
+        <w:t xml:space="preserve"> to 1. This was to avoid the ball from colliding with the pipes multiple times. The variable life would be reduced by one and the </w:t>
       </w:r>
       <w:proofErr w:type="spellStart"/>
       <w:r>
@@ -2740,11 +2804,11 @@
         <w:t>9-bit</w:t>
       </w:r>
       <w:r>
-        <w:t xml:space="preserve"> y-position value) and we add 90 at the end so it could produce the range values that we want. This output </w:t>
+        <w:t xml:space="preserve"> y-position value) and we add 90 at the end so it could produce the range values that we want. This output number is then used for generating the random y-position </w:t>
       </w:r>
       <w:r>
         <w:lastRenderedPageBreak/>
-        <w:t>number is then used for generating the random y-position for the gaps between the pipes and the gifts</w:t>
+        <w:t>for the gaps between the pipes and the gifts</w:t>
       </w:r>
       <w:r>
         <w:t>. The reset input signal will reset the seed value back at “</w:t>
@@ -2870,6 +2934,11 @@
                         </w:r>
                       </w:p>
                       <w:p>
+                        <w:pPr>
+                          <w:rPr>
+                            <w:vertAlign w:val="superscript"/>
+                          </w:rPr>
+                        </w:pPr>
                         <w:r>
                           <w:t xml:space="preserve">Figure </w:t>
                         </w:r>
@@ -2884,6 +2953,15 @@
                         </w:r>
                         <w:r>
                           <w:t>Galois LFSR</w:t>
+                        </w:r>
+                        <w:r>
+                          <w:t xml:space="preserve"> </w:t>
+                        </w:r>
+                        <w:r>
+                          <w:rPr>
+                            <w:vertAlign w:val="superscript"/>
+                          </w:rPr>
+                          <w:t>[1]</w:t>
                         </w:r>
                       </w:p>
                     </wne:txbxContent>
@@ -3054,15 +3132,14 @@
         <w:t xml:space="preserve">This key component is the clock divider which will take in the input of a 50MHz clock. However, the common VGA display standard is 25 MHz pixel rate. The clock divider will halve the </w:t>
       </w:r>
       <w:r>
-        <w:t xml:space="preserve">50MHz clock and output a 25MHz clock. This output will be connected to all the components in the system including the mouse, </w:t>
-      </w:r>
-      <w:proofErr w:type="spellStart"/>
-      <w:proofErr w:type="gramStart"/>
-      <w:r>
-        <w:t>game,FSM</w:t>
-      </w:r>
-      <w:proofErr w:type="spellEnd"/>
-      <w:proofErr w:type="gramEnd"/>
+        <w:t>50MHz clock and output a 25MHz clock. This output will be connected to all the components in the system including the mouse, game,</w:t>
+      </w:r>
+      <w:r>
+        <w:t xml:space="preserve"> </w:t>
+      </w:r>
+      <w:r>
+        <w:t>FSM,</w:t>
+      </w:r>
       <w:r>
         <w:t xml:space="preserve"> and the VGA sync components. </w:t>
       </w:r>
@@ -3213,18 +3290,10 @@
         <w:jc w:val="start"/>
       </w:pPr>
       <w:r>
-        <w:t xml:space="preserve">The gifts component encompasses the logic for the gift, which gives an extra life if the ball touches it. The gift has a random x and y position, both determined by the LFSR random generator. The x-position of the gift is calculated </w:t>
-      </w:r>
-      <w:proofErr w:type="gramStart"/>
-      <w:r>
-        <w:t>by:</w:t>
-      </w:r>
-      <w:proofErr w:type="gramEnd"/>
-      <w:r>
-        <w:t xml:space="preserve"> 1000 + random number generated by the LFSR, and is decremented by a constant number every rising edge of vertical sync to make it move to the left. If the speed of the gift is slower/equal to the pipes, we had an issue where the gift appeared to be moving to the right/fixed in place. To combat this issue, we made the gift to move faster (speed = 5) than the pipes, and the pipes at max level of 3 would move at a speed of 3 (incremented by 1 every level). This made the game more challenging, as the user would have to face the pipes getting faster with each level and the gift moving faster than the pipes meant that getting extra lives was difficult. To ensure that the y-position of the gift was different from the gap of the pipes (since if they were the </w:t>
-      </w:r>
-      <w:r>
-        <w:t>same it would make the game very easy as players would get extra lives as they passes through the gap of the pipes), we added bits 6 to 0 of the random number and would add onto the random number (</w:t>
+        <w:t xml:space="preserve">The gifts component encompasses the logic for the gift, which gives an extra life if the ball touches it. The gift has a random x and y position, both determined by the LFSR random generator. The x-position of the gift is calculated by: 1000 + random number generated by the LFSR, and is decremented by a constant number every rising edge of vertical sync to make it move to the left. If the speed of the gift is slower/equal to the pipes, we had an issue where the gift appeared to be moving to the right/fixed in place. To combat this issue, we made the gift to move faster (speed = 5) than the pipes, and the pipes at max level of 3 would move at a speed of 3 (incremented by 1 every level). This made the game more challenging, as the user would have to face the pipes getting faster with each level and the gift moving faster than the pipes meant that getting extra lives was difficult. To ensure that the y-position of the gift was different from the gap of the pipes (since if they were the same it would make the game very easy as players would get extra lives as they passes through the gap of the pipes), </w:t>
+      </w:r>
+      <w:r>
+        <w:t>we added bits 6 to 0 of the random number and would add onto the random number (</w:t>
       </w:r>
       <w:proofErr w:type="spellStart"/>
       <w:r>
@@ -3263,10 +3332,154 @@
         <w:pStyle w:val="Heading1"/>
       </w:pPr>
       <w:r>
+        <w:drawing>
+          <wp:anchor distT="45720" distB="45720" distL="114300" distR="114300" simplePos="0" relativeHeight="251692544" behindDoc="0" locked="0" layoutInCell="1" allowOverlap="1" wp14:anchorId="65EC4895" wp14:editId="79E65E26">
+            <wp:simplePos x="0" y="0"/>
+            <wp:positionH relativeFrom="column">
+              <wp:posOffset>261620</wp:posOffset>
+            </wp:positionH>
+            <wp:positionV relativeFrom="paragraph">
+              <wp:posOffset>443230</wp:posOffset>
+            </wp:positionV>
+            <wp:extent cx="2802255" cy="2012315"/>
+            <wp:effectExtent l="0" t="0" r="17145" b="26035"/>
+            <wp:wrapSquare wrapText="bothSides"/>
+            <wp:docPr id="32" name="Text Box 2"/>
+            <wp:cNvGraphicFramePr>
+              <a:graphicFrameLocks xmlns:a="http://purl.oclc.org/ooxml/drawingml/main"/>
+            </wp:cNvGraphicFramePr>
+            <a:graphic xmlns:a="http://purl.oclc.org/ooxml/drawingml/main">
+              <a:graphicData uri="http://schemas.microsoft.com/office/word/2010/wordprocessingShape">
+                <wp:wsp>
+                  <wp:cNvSpPr txBox="1">
+                    <a:spLocks noChangeArrowheads="1"/>
+                  </wp:cNvSpPr>
+                  <wp:spPr bwMode="auto">
+                    <a:xfrm>
+                      <a:off x="0" y="0"/>
+                      <a:ext cx="2802255" cy="2012315"/>
+                    </a:xfrm>
+                    <a:prstGeom prst="rect">
+                      <a:avLst/>
+                    </a:prstGeom>
+                    <a:solidFill>
+                      <a:srgbClr val="FFFFFF"/>
+                    </a:solidFill>
+                    <a:ln w="9525">
+                      <a:solidFill>
+                        <a:schemeClr val="bg1"/>
+                      </a:solidFill>
+                      <a:miter lim="800%"/>
+                      <a:headEnd/>
+                      <a:tailEnd/>
+                    </a:ln>
+                  </wp:spPr>
+                  <wp:txbx>
+                    <wne:txbxContent>
+                      <w:p>
+                        <w:r>
+                          <w:rPr>
+                            <w:noProof/>
+                          </w:rPr>
+                          <w:drawing>
+                            <wp:inline distT="0" distB="0" distL="0" distR="0" wp14:anchorId="7CA4438D" wp14:editId="0E53CEF2">
+                              <wp:extent cx="2348865" cy="1702435"/>
+                              <wp:effectExtent l="0" t="0" r="0" b="0"/>
+                              <wp:docPr id="33" name="Picture 33" descr="No description available."/>
+                              <wp:cNvGraphicFramePr>
+                                <a:graphicFrameLocks xmlns:a="http://purl.oclc.org/ooxml/drawingml/main" noChangeAspect="1"/>
+                              </wp:cNvGraphicFramePr>
+                              <a:graphic xmlns:a="http://purl.oclc.org/ooxml/drawingml/main">
+                                <a:graphicData uri="http://purl.oclc.org/ooxml/drawingml/picture">
+                                  <pic:pic xmlns:pic="http://purl.oclc.org/ooxml/drawingml/picture">
+                                    <pic:nvPicPr>
+                                      <pic:cNvPr id="0" name="Picture 22" descr="No description available."/>
+                                      <pic:cNvPicPr>
+                                        <a:picLocks noChangeAspect="1" noChangeArrowheads="1"/>
+                                      </pic:cNvPicPr>
+                                    </pic:nvPicPr>
+                                    <pic:blipFill>
+                                      <a:blip r:embed="rId23">
+                                        <a:extLst>
+                                          <a:ext uri="{28A0092B-C50C-407E-A947-70E740481C1C}">
+                                            <a14:useLocalDpi xmlns:a14="http://schemas.microsoft.com/office/drawing/2010/main" val="0"/>
+                                          </a:ext>
+                                        </a:extLst>
+                                      </a:blip>
+                                      <a:srcRect/>
+                                      <a:stretch>
+                                        <a:fillRect/>
+                                      </a:stretch>
+                                    </pic:blipFill>
+                                    <pic:spPr bwMode="auto">
+                                      <a:xfrm>
+                                        <a:off x="0" y="0"/>
+                                        <a:ext cx="2348865" cy="1702435"/>
+                                      </a:xfrm>
+                                      <a:prstGeom prst="rect">
+                                        <a:avLst/>
+                                      </a:prstGeom>
+                                      <a:noFill/>
+                                      <a:ln>
+                                        <a:noFill/>
+                                      </a:ln>
+                                    </pic:spPr>
+                                  </pic:pic>
+                                </a:graphicData>
+                              </a:graphic>
+                            </wp:inline>
+                          </w:drawing>
+                        </w:r>
+                      </w:p>
+                      <w:p>
+                        <w:r>
+                          <w:t>Figure 14: Quartus Flow summary</w:t>
+                        </w:r>
+                      </w:p>
+                    </wne:txbxContent>
+                  </wp:txbx>
+                  <wp:bodyPr rot="0" vert="horz" wrap="square" lIns="91440" tIns="45720" rIns="91440" bIns="45720" anchor="t" anchorCtr="0">
+                    <a:noAutofit/>
+                  </wp:bodyPr>
+                </wp:wsp>
+              </a:graphicData>
+            </a:graphic>
+            <wp14:sizeRelH relativeFrom="margin">
+              <wp14:pctWidth>0%</wp14:pctWidth>
+            </wp14:sizeRelH>
+            <wp14:sizeRelV relativeFrom="margin">
+              <wp14:pctHeight>0%</wp14:pctHeight>
+            </wp14:sizeRelV>
+          </wp:anchor>
+        </w:drawing>
+      </w:r>
+      <w:r>
         <w:t>Performance</w:t>
       </w:r>
     </w:p>
-    <w:p/>
+    <w:p>
+      <w:pPr>
+        <w:jc w:val="start"/>
+      </w:pPr>
+      <w:r>
+        <w:t xml:space="preserve">Our project </w:t>
+      </w:r>
+    </w:p>
+    <w:p>
+      <w:pPr>
+        <w:jc w:val="start"/>
+      </w:pPr>
+    </w:p>
+    <w:p>
+      <w:pPr>
+        <w:jc w:val="start"/>
+      </w:pPr>
+    </w:p>
+    <w:p>
+      <w:pPr>
+        <w:jc w:val="start"/>
+      </w:pPr>
+    </w:p>
     <w:p>
       <w:pPr>
         <w:pStyle w:val="Heading5"/>
@@ -3280,28 +3493,6 @@
       </w:r>
       <w:r>
         <w:t xml:space="preserve"> </w:t>
-      </w:r>
-      <w:r>
-        <w:rPr>
-          <w:i/>
-          <w:iCs/>
-        </w:rPr>
-        <w:t>(</w:t>
-      </w:r>
-      <w:r>
-        <w:rPr>
-          <w:i/>
-          <w:iCs/>
-          <w:smallCaps w:val="0"/>
-        </w:rPr>
-        <w:t>Heading 5</w:t>
-      </w:r>
-      <w:r>
-        <w:rPr>
-          <w:i/>
-          <w:iCs/>
-        </w:rPr>
-        <w:t>)</w:t>
       </w:r>
     </w:p>
     <w:p>
@@ -3353,7 +3544,15 @@
         <w:t>References</w:t>
       </w:r>
     </w:p>
-    <w:p/>
+    <w:p>
+      <w:pPr>
+        <w:pStyle w:val="references"/>
+        <w:numPr>
+          <w:ilvl w:val="0"/>
+          <w:numId w:val="0"/>
+        </w:numPr>
+      </w:pPr>
+    </w:p>
     <w:p>
       <w:pPr>
         <w:pStyle w:val="references"/>
@@ -6746,6 +6945,26 @@
       <w:contextualSpacing/>
     </w:pPr>
   </w:style>
+  <w:style w:type="paragraph" w:styleId="FootnoteText">
+    <w:name w:val="footnote text"/>
+    <w:basedOn w:val="Normal"/>
+    <w:link w:val="FootnoteTextChar"/>
+    <w:rsid w:val="00906052"/>
+  </w:style>
+  <w:style w:type="character" w:customStyle="1" w:styleId="FootnoteTextChar">
+    <w:name w:val="Footnote Text Char"/>
+    <w:basedOn w:val="DefaultParagraphFont"/>
+    <w:link w:val="FootnoteText"/>
+    <w:rsid w:val="00906052"/>
+  </w:style>
+  <w:style w:type="character" w:styleId="FootnoteReference">
+    <w:name w:val="footnote reference"/>
+    <w:basedOn w:val="DefaultParagraphFont"/>
+    <w:rsid w:val="00906052"/>
+    <w:rPr>
+      <w:vertAlign w:val="superscript"/>
+    </w:rPr>
+  </w:style>
 </w:styles>
 </file>
 
@@ -7011,11 +7230,18 @@
 </file>
 
 <file path=customXml/item1.xml><?xml version="1.0" encoding="utf-8"?>
-<b:Sources xmlns:b="http://schemas.openxmlformats.org/officeDocument/2006/bibliography" xmlns="http://schemas.openxmlformats.org/officeDocument/2006/bibliography" SelectedStyle="\APA.XSL" StyleName="APA"/>
+<b:Sources xmlns:b="http://schemas.openxmlformats.org/officeDocument/2006/bibliography" xmlns="http://schemas.openxmlformats.org/officeDocument/2006/bibliography" SelectedStyle="\APA.XSL" StyleName="APA">
+  <b:Source>
+    <b:Tag>Placeholder1</b:Tag>
+    <b:SourceType>Book</b:SourceType>
+    <b:Guid>{C4CE3EA3-D035-4DFC-878A-3E4A3EADC6CF}</b:Guid>
+    <b:RefOrder>1</b:RefOrder>
+  </b:Source>
+</b:Sources>
 </file>
 
 <file path=customXml/itemProps1.xml><?xml version="1.0" encoding="utf-8"?>
-<ds:datastoreItem xmlns:ds="http://purl.oclc.org/ooxml/officeDocument/customXml" ds:itemID="{DA000C4D-AFAB-4386-B70B-D9995DF7D0C9}">
+<ds:datastoreItem xmlns:ds="http://purl.oclc.org/ooxml/officeDocument/customXml" ds:itemID="{6DF1B20C-1F54-4A55-9EE8-EDE97AE9DF92}">
   <ds:schemaRefs>
     <ds:schemaRef ds:uri="http://schemas.openxmlformats.org/officeDocument/2006/bibliography"/>
   </ds:schemaRefs>

</xml_diff>